<commit_message>
Atualização do documento de comandos SQL
</commit_message>
<xml_diff>
--- a/comandos_sql.docx
+++ b/comandos_sql.docx
@@ -4,11 +4,31 @@
   <w:body>
     <w:p>
       <w:pPr>
+        <w:pStyle w:val="Ttulo"/>
+        <w:rPr>
+          <w:lang w:val="pt-BR"/>
+        </w:rPr>
+      </w:pPr>
+      <w:r>
+        <w:rPr>
+          <w:lang w:val="pt-BR"/>
+        </w:rPr>
+        <w:t>LINGUAGEM DE CONSULTA ESTRUTURADA (sql)</w:t>
+      </w:r>
+    </w:p>
+    <w:p>
+      <w:pPr>
         <w:pStyle w:val="Ttulo1"/>
         <w:spacing w:before="240" w:after="240"/>
-      </w:pPr>
-      <w:r>
-        <w:t>Lista de comandos SQL</w:t>
+        <w:rPr>
+          <w:lang w:val="pt-BR"/>
+        </w:rPr>
+      </w:pPr>
+      <w:r>
+        <w:rPr>
+          <w:lang w:val="pt-BR"/>
+        </w:rPr>
+        <w:t>grupos de comandos</w:t>
       </w:r>
     </w:p>
     <w:p>
@@ -17,16 +37,133 @@
         <w:spacing w:before="240" w:after="240"/>
       </w:pPr>
       <w:r>
-        <w:t>Banco de dados</w:t>
-      </w:r>
-    </w:p>
-    <w:p>
-      <w:pPr>
-        <w:pStyle w:val="Ttulo3"/>
+        <w:t>DDL – Linguagem de Definição de Dados</w:t>
+      </w:r>
+    </w:p>
+    <w:p>
+      <w:pPr>
+        <w:pStyle w:val="Alnea"/>
+      </w:pPr>
+      <w:r>
+        <w:t>CREATE</w:t>
+      </w:r>
+      <w:r>
+        <w:t>: cria banco de dados, tabelas etc.;</w:t>
+      </w:r>
+    </w:p>
+    <w:p>
+      <w:pPr>
+        <w:pStyle w:val="Alnea"/>
+      </w:pPr>
+      <w:r>
+        <w:t>ALTER</w:t>
+      </w:r>
+      <w:r>
+        <w:t>: altera a estrutura da tabela;</w:t>
+      </w:r>
+    </w:p>
+    <w:p>
+      <w:pPr>
+        <w:pStyle w:val="Alnea"/>
+      </w:pPr>
+      <w:r>
+        <w:t>DROP: remove uma tabela, usuário etc.</w:t>
+      </w:r>
+    </w:p>
+    <w:p>
+      <w:pPr>
+        <w:pStyle w:val="Ttulo2"/>
         <w:spacing w:before="240" w:after="240"/>
       </w:pPr>
       <w:r>
-        <w:t>Criar</w:t>
+        <w:t>DML – Linguagem de Manipulação de Dados</w:t>
+      </w:r>
+    </w:p>
+    <w:p>
+      <w:pPr>
+        <w:pStyle w:val="Alnea"/>
+        <w:numPr>
+          <w:ilvl w:val="0"/>
+          <w:numId w:val="3"/>
+        </w:numPr>
+      </w:pPr>
+      <w:r>
+        <w:t xml:space="preserve">INSERT: </w:t>
+      </w:r>
+      <w:proofErr w:type="gramStart"/>
+      <w:r>
+        <w:t>cria um novo</w:t>
+      </w:r>
+      <w:proofErr w:type="gramEnd"/>
+      <w:r>
+        <w:t xml:space="preserve"> registro;</w:t>
+      </w:r>
+    </w:p>
+    <w:p>
+      <w:pPr>
+        <w:pStyle w:val="Alnea"/>
+      </w:pPr>
+      <w:r>
+        <w:t>UPDATE: modifica registros existentes;</w:t>
+      </w:r>
+    </w:p>
+    <w:p>
+      <w:pPr>
+        <w:pStyle w:val="Alnea"/>
+      </w:pPr>
+      <w:r>
+        <w:t xml:space="preserve">DELETE: exclui um ou mais registros. </w:t>
+      </w:r>
+    </w:p>
+    <w:p>
+      <w:pPr>
+        <w:pStyle w:val="Ttulo2"/>
+        <w:spacing w:before="240" w:after="240"/>
+      </w:pPr>
+      <w:r>
+        <w:t>DQL – Linguagem de Consulta de Dados</w:t>
+      </w:r>
+    </w:p>
+    <w:p>
+      <w:pPr>
+        <w:pStyle w:val="Alnea"/>
+        <w:numPr>
+          <w:ilvl w:val="0"/>
+          <w:numId w:val="4"/>
+        </w:numPr>
+      </w:pPr>
+      <w:r>
+        <w:t>SELECT: recupera dados de uma tabela.</w:t>
+      </w:r>
+    </w:p>
+    <w:p>
+      <w:pPr>
+        <w:pStyle w:val="Ttulo1"/>
+        <w:spacing w:before="240" w:after="240"/>
+        <w:rPr>
+          <w:lang w:val="pt-BR"/>
+        </w:rPr>
+      </w:pPr>
+      <w:r>
+        <w:rPr>
+          <w:lang w:val="pt-BR"/>
+        </w:rPr>
+        <w:t>comandos</w:t>
+      </w:r>
+    </w:p>
+    <w:p>
+      <w:pPr>
+        <w:pStyle w:val="Ttulo2"/>
+        <w:spacing w:before="240"/>
+      </w:pPr>
+      <w:r>
+        <w:t>Cria</w:t>
+      </w:r>
+      <w:r>
+        <w:t>r</w:t>
+      </w:r>
+      <w:r>
+        <w:t xml:space="preserve"> um banco de dados</w:t>
       </w:r>
     </w:p>
     <w:p>
@@ -37,10 +174,9 @@
         <w:rPr>
           <w:rFonts w:ascii="Consolas" w:eastAsia="Times New Roman" w:hAnsi="Consolas" w:cs="Times New Roman"/>
           <w:color w:val="CCCCCC"/>
-          <w:kern w:val="0"/>
-          <w:sz w:val="21"/>
-          <w:szCs w:val="21"/>
-          <w:lang w:eastAsia="pt-BR"/>
+          <w:sz w:val="21"/>
+          <w:szCs w:val="21"/>
+          <w:lang w:eastAsia="pt-PT"/>
           <w14:ligatures w14:val="none"/>
         </w:rPr>
       </w:pPr>
@@ -48,10 +184,9 @@
         <w:rPr>
           <w:rFonts w:ascii="Consolas" w:eastAsia="Times New Roman" w:hAnsi="Consolas" w:cs="Times New Roman"/>
           <w:color w:val="569CD6"/>
-          <w:kern w:val="0"/>
-          <w:sz w:val="21"/>
-          <w:szCs w:val="21"/>
-          <w:lang w:eastAsia="pt-BR"/>
+          <w:sz w:val="21"/>
+          <w:szCs w:val="21"/>
+          <w:lang w:eastAsia="pt-PT"/>
           <w14:ligatures w14:val="none"/>
         </w:rPr>
         <w:t>CREATE</w:t>
@@ -59,11 +194,10 @@
       <w:r>
         <w:rPr>
           <w:rFonts w:ascii="Consolas" w:eastAsia="Times New Roman" w:hAnsi="Consolas" w:cs="Times New Roman"/>
-          <w:color w:val="D4D4D4"/>
-          <w:kern w:val="0"/>
-          <w:sz w:val="21"/>
-          <w:szCs w:val="21"/>
-          <w:lang w:eastAsia="pt-BR"/>
+          <w:color w:val="CCCCCC"/>
+          <w:sz w:val="21"/>
+          <w:szCs w:val="21"/>
+          <w:lang w:eastAsia="pt-PT"/>
           <w14:ligatures w14:val="none"/>
         </w:rPr>
         <w:t xml:space="preserve"> </w:t>
@@ -72,10 +206,9 @@
         <w:rPr>
           <w:rFonts w:ascii="Consolas" w:eastAsia="Times New Roman" w:hAnsi="Consolas" w:cs="Times New Roman"/>
           <w:color w:val="569CD6"/>
-          <w:kern w:val="0"/>
-          <w:sz w:val="21"/>
-          <w:szCs w:val="21"/>
-          <w:lang w:eastAsia="pt-BR"/>
+          <w:sz w:val="21"/>
+          <w:szCs w:val="21"/>
+          <w:lang w:eastAsia="pt-PT"/>
           <w14:ligatures w14:val="none"/>
         </w:rPr>
         <w:t>DATABASE</w:t>
@@ -83,61 +216,34 @@
       <w:r>
         <w:rPr>
           <w:rFonts w:ascii="Consolas" w:eastAsia="Times New Roman" w:hAnsi="Consolas" w:cs="Times New Roman"/>
-          <w:color w:val="D4D4D4"/>
-          <w:kern w:val="0"/>
-          <w:sz w:val="21"/>
-          <w:szCs w:val="21"/>
-          <w:lang w:eastAsia="pt-BR"/>
+          <w:color w:val="CCCCCC"/>
+          <w:sz w:val="21"/>
+          <w:szCs w:val="21"/>
+          <w:lang w:eastAsia="pt-PT"/>
           <w14:ligatures w14:val="none"/>
         </w:rPr>
         <w:t xml:space="preserve"> </w:t>
       </w:r>
-      <w:r>
-        <w:rPr>
-          <w:rFonts w:ascii="Consolas" w:eastAsia="Times New Roman" w:hAnsi="Consolas" w:cs="Times New Roman"/>
-          <w:color w:val="569CD6"/>
-          <w:kern w:val="0"/>
-          <w:sz w:val="21"/>
-          <w:szCs w:val="21"/>
-          <w:lang w:eastAsia="pt-BR"/>
-          <w14:ligatures w14:val="none"/>
-        </w:rPr>
-        <w:t>INF NOT EXISTS</w:t>
-      </w:r>
-      <w:r>
-        <w:rPr>
-          <w:rFonts w:ascii="Consolas" w:eastAsia="Times New Roman" w:hAnsi="Consolas" w:cs="Times New Roman"/>
-          <w:color w:val="D4D4D4"/>
-          <w:kern w:val="0"/>
-          <w:sz w:val="21"/>
-          <w:szCs w:val="21"/>
-          <w:lang w:eastAsia="pt-BR"/>
-          <w14:ligatures w14:val="none"/>
-        </w:rPr>
-        <w:t xml:space="preserve"> </w:t>
-      </w:r>
       <w:proofErr w:type="spellStart"/>
       <w:r>
         <w:rPr>
           <w:rFonts w:ascii="Consolas" w:eastAsia="Times New Roman" w:hAnsi="Consolas" w:cs="Times New Roman"/>
-          <w:color w:val="D4D4D4"/>
-          <w:kern w:val="0"/>
-          <w:sz w:val="21"/>
-          <w:szCs w:val="21"/>
-          <w:lang w:eastAsia="pt-BR"/>
-          <w14:ligatures w14:val="none"/>
-        </w:rPr>
-        <w:t>nome_do_banco</w:t>
+          <w:color w:val="DCDCAA"/>
+          <w:sz w:val="21"/>
+          <w:szCs w:val="21"/>
+          <w:lang w:eastAsia="pt-PT"/>
+          <w14:ligatures w14:val="none"/>
+        </w:rPr>
+        <w:t>db_aula</w:t>
       </w:r>
       <w:proofErr w:type="spellEnd"/>
       <w:r>
         <w:rPr>
           <w:rFonts w:ascii="Consolas" w:eastAsia="Times New Roman" w:hAnsi="Consolas" w:cs="Times New Roman"/>
-          <w:color w:val="D4D4D4"/>
-          <w:kern w:val="0"/>
-          <w:sz w:val="21"/>
-          <w:szCs w:val="21"/>
-          <w:lang w:eastAsia="pt-BR"/>
+          <w:color w:val="CCCCCC"/>
+          <w:sz w:val="21"/>
+          <w:szCs w:val="21"/>
+          <w:lang w:eastAsia="pt-PT"/>
           <w14:ligatures w14:val="none"/>
         </w:rPr>
         <w:t>;</w:t>
@@ -145,11 +251,11 @@
     </w:p>
     <w:p>
       <w:pPr>
-        <w:pStyle w:val="Ttulo3"/>
-        <w:spacing w:before="240" w:after="240"/>
-      </w:pPr>
-      <w:r>
-        <w:t>Excluir</w:t>
+        <w:pStyle w:val="Ttulo2"/>
+        <w:spacing w:before="240"/>
+      </w:pPr>
+      <w:r>
+        <w:t>Usar um banco de dados</w:t>
       </w:r>
     </w:p>
     <w:p>
@@ -160,10 +266,9 @@
         <w:rPr>
           <w:rFonts w:ascii="Consolas" w:eastAsia="Times New Roman" w:hAnsi="Consolas" w:cs="Times New Roman"/>
           <w:color w:val="CCCCCC"/>
-          <w:kern w:val="0"/>
-          <w:sz w:val="21"/>
-          <w:szCs w:val="21"/>
-          <w:lang w:eastAsia="pt-BR"/>
+          <w:sz w:val="21"/>
+          <w:szCs w:val="21"/>
+          <w:lang w:eastAsia="pt-PT"/>
           <w14:ligatures w14:val="none"/>
         </w:rPr>
       </w:pPr>
@@ -171,72 +276,44 @@
         <w:rPr>
           <w:rFonts w:ascii="Consolas" w:eastAsia="Times New Roman" w:hAnsi="Consolas" w:cs="Times New Roman"/>
           <w:color w:val="569CD6"/>
-          <w:kern w:val="0"/>
-          <w:sz w:val="21"/>
-          <w:szCs w:val="21"/>
-          <w:lang w:eastAsia="pt-BR"/>
-          <w14:ligatures w14:val="none"/>
-        </w:rPr>
-        <w:t>DROP</w:t>
-      </w:r>
-      <w:r>
-        <w:rPr>
-          <w:rFonts w:ascii="Consolas" w:eastAsia="Times New Roman" w:hAnsi="Consolas" w:cs="Times New Roman"/>
-          <w:color w:val="D4D4D4"/>
-          <w:kern w:val="0"/>
-          <w:sz w:val="21"/>
-          <w:szCs w:val="21"/>
-          <w:lang w:eastAsia="pt-BR"/>
+          <w:sz w:val="21"/>
+          <w:szCs w:val="21"/>
+          <w:lang w:eastAsia="pt-PT"/>
+          <w14:ligatures w14:val="none"/>
+        </w:rPr>
+        <w:t>USE</w:t>
+      </w:r>
+      <w:r>
+        <w:rPr>
+          <w:rFonts w:ascii="Consolas" w:eastAsia="Times New Roman" w:hAnsi="Consolas" w:cs="Times New Roman"/>
+          <w:color w:val="CCCCCC"/>
+          <w:sz w:val="21"/>
+          <w:szCs w:val="21"/>
+          <w:lang w:eastAsia="pt-PT"/>
           <w14:ligatures w14:val="none"/>
         </w:rPr>
         <w:t xml:space="preserve"> </w:t>
       </w:r>
-      <w:r>
-        <w:rPr>
-          <w:rFonts w:ascii="Consolas" w:eastAsia="Times New Roman" w:hAnsi="Consolas" w:cs="Times New Roman"/>
-          <w:color w:val="569CD6"/>
-          <w:kern w:val="0"/>
-          <w:sz w:val="21"/>
-          <w:szCs w:val="21"/>
-          <w:lang w:eastAsia="pt-BR"/>
-          <w14:ligatures w14:val="none"/>
-        </w:rPr>
-        <w:t>DATABASE</w:t>
-      </w:r>
-      <w:r>
-        <w:rPr>
-          <w:rFonts w:ascii="Consolas" w:eastAsia="Times New Roman" w:hAnsi="Consolas" w:cs="Times New Roman"/>
-          <w:color w:val="D4D4D4"/>
-          <w:kern w:val="0"/>
-          <w:sz w:val="21"/>
-          <w:szCs w:val="21"/>
-          <w:lang w:eastAsia="pt-BR"/>
-          <w14:ligatures w14:val="none"/>
-        </w:rPr>
-        <w:t xml:space="preserve"> </w:t>
-      </w:r>
       <w:proofErr w:type="spellStart"/>
       <w:r>
         <w:rPr>
           <w:rFonts w:ascii="Consolas" w:eastAsia="Times New Roman" w:hAnsi="Consolas" w:cs="Times New Roman"/>
-          <w:color w:val="D4D4D4"/>
-          <w:kern w:val="0"/>
-          <w:sz w:val="21"/>
-          <w:szCs w:val="21"/>
-          <w:lang w:eastAsia="pt-BR"/>
-          <w14:ligatures w14:val="none"/>
-        </w:rPr>
-        <w:t>nome_do_banco</w:t>
+          <w:color w:val="CCCCCC"/>
+          <w:sz w:val="21"/>
+          <w:szCs w:val="21"/>
+          <w:lang w:eastAsia="pt-PT"/>
+          <w14:ligatures w14:val="none"/>
+        </w:rPr>
+        <w:t>db_aula</w:t>
       </w:r>
       <w:proofErr w:type="spellEnd"/>
       <w:r>
         <w:rPr>
           <w:rFonts w:ascii="Consolas" w:eastAsia="Times New Roman" w:hAnsi="Consolas" w:cs="Times New Roman"/>
-          <w:color w:val="D4D4D4"/>
-          <w:kern w:val="0"/>
-          <w:sz w:val="21"/>
-          <w:szCs w:val="21"/>
-          <w:lang w:eastAsia="pt-BR"/>
+          <w:color w:val="CCCCCC"/>
+          <w:sz w:val="21"/>
+          <w:szCs w:val="21"/>
+          <w:lang w:eastAsia="pt-PT"/>
           <w14:ligatures w14:val="none"/>
         </w:rPr>
         <w:t>;</w:t>
@@ -244,11 +321,11 @@
     </w:p>
     <w:p>
       <w:pPr>
-        <w:pStyle w:val="Ttulo3"/>
-        <w:spacing w:before="240" w:after="240"/>
-      </w:pPr>
-      <w:r>
-        <w:t>Selecionar</w:t>
+        <w:pStyle w:val="Ttulo2"/>
+        <w:spacing w:before="240"/>
+      </w:pPr>
+      <w:r>
+        <w:t>Visualizar os bancos de dados criados</w:t>
       </w:r>
     </w:p>
     <w:p>
@@ -259,80 +336,34 @@
         <w:rPr>
           <w:rFonts w:ascii="Consolas" w:eastAsia="Times New Roman" w:hAnsi="Consolas" w:cs="Times New Roman"/>
           <w:color w:val="CCCCCC"/>
-          <w:kern w:val="0"/>
-          <w:sz w:val="21"/>
-          <w:szCs w:val="21"/>
-          <w:lang w:eastAsia="pt-BR"/>
-          <w14:ligatures w14:val="none"/>
-        </w:rPr>
-      </w:pPr>
-      <w:r>
-        <w:rPr>
-          <w:rFonts w:ascii="Consolas" w:eastAsia="Times New Roman" w:hAnsi="Consolas" w:cs="Times New Roman"/>
-          <w:color w:val="569CD6"/>
-          <w:kern w:val="0"/>
-          <w:sz w:val="21"/>
-          <w:szCs w:val="21"/>
-          <w:lang w:eastAsia="pt-BR"/>
-          <w14:ligatures w14:val="none"/>
-        </w:rPr>
-        <w:t>USE</w:t>
-      </w:r>
-      <w:r>
-        <w:rPr>
-          <w:rFonts w:ascii="Consolas" w:eastAsia="Times New Roman" w:hAnsi="Consolas" w:cs="Times New Roman"/>
-          <w:color w:val="D4D4D4"/>
-          <w:kern w:val="0"/>
-          <w:sz w:val="21"/>
-          <w:szCs w:val="21"/>
-          <w:lang w:eastAsia="pt-BR"/>
-          <w14:ligatures w14:val="none"/>
-        </w:rPr>
-        <w:t xml:space="preserve"> </w:t>
-      </w:r>
-      <w:proofErr w:type="spellStart"/>
-      <w:r>
-        <w:rPr>
-          <w:rFonts w:ascii="Consolas" w:eastAsia="Times New Roman" w:hAnsi="Consolas" w:cs="Times New Roman"/>
-          <w:color w:val="D4D4D4"/>
-          <w:kern w:val="0"/>
-          <w:sz w:val="21"/>
-          <w:szCs w:val="21"/>
-          <w:lang w:eastAsia="pt-BR"/>
-          <w14:ligatures w14:val="none"/>
-        </w:rPr>
-        <w:t>nome_do_banco</w:t>
-      </w:r>
-      <w:proofErr w:type="spellEnd"/>
-      <w:r>
-        <w:rPr>
-          <w:rFonts w:ascii="Consolas" w:eastAsia="Times New Roman" w:hAnsi="Consolas" w:cs="Times New Roman"/>
-          <w:color w:val="D4D4D4"/>
-          <w:kern w:val="0"/>
-          <w:sz w:val="21"/>
-          <w:szCs w:val="21"/>
-          <w:lang w:eastAsia="pt-BR"/>
-          <w14:ligatures w14:val="none"/>
-        </w:rPr>
-        <w:t>;</w:t>
+          <w:sz w:val="21"/>
+          <w:szCs w:val="21"/>
+          <w:lang w:eastAsia="pt-PT"/>
+          <w14:ligatures w14:val="none"/>
+        </w:rPr>
+      </w:pPr>
+      <w:r>
+        <w:rPr>
+          <w:rFonts w:ascii="Consolas" w:eastAsia="Times New Roman" w:hAnsi="Consolas" w:cs="Times New Roman"/>
+          <w:color w:val="CCCCCC"/>
+          <w:sz w:val="21"/>
+          <w:szCs w:val="21"/>
+          <w:lang w:eastAsia="pt-PT"/>
+          <w14:ligatures w14:val="none"/>
+        </w:rPr>
+        <w:t>SHOW DATABASES;</w:t>
       </w:r>
     </w:p>
     <w:p>
       <w:pPr>
         <w:pStyle w:val="Ttulo2"/>
-        <w:spacing w:before="240" w:after="240"/>
-      </w:pPr>
-      <w:r>
-        <w:t>Tabelas</w:t>
-      </w:r>
-    </w:p>
-    <w:p>
-      <w:pPr>
-        <w:pStyle w:val="Ttulo3"/>
-        <w:spacing w:before="240" w:after="240"/>
-      </w:pPr>
-      <w:r>
-        <w:t>Criar</w:t>
+        <w:spacing w:before="240"/>
+      </w:pPr>
+      <w:r>
+        <w:t>A</w:t>
+      </w:r>
+      <w:r>
+        <w:t>pagar um banco de dados</w:t>
       </w:r>
     </w:p>
     <w:p>
@@ -343,10 +374,9 @@
         <w:rPr>
           <w:rFonts w:ascii="Consolas" w:eastAsia="Times New Roman" w:hAnsi="Consolas" w:cs="Times New Roman"/>
           <w:color w:val="CCCCCC"/>
-          <w:kern w:val="0"/>
-          <w:sz w:val="21"/>
-          <w:szCs w:val="21"/>
-          <w:lang w:eastAsia="pt-BR"/>
+          <w:sz w:val="21"/>
+          <w:szCs w:val="21"/>
+          <w:lang w:eastAsia="pt-PT"/>
           <w14:ligatures w14:val="none"/>
         </w:rPr>
       </w:pPr>
@@ -354,22 +384,20 @@
         <w:rPr>
           <w:rFonts w:ascii="Consolas" w:eastAsia="Times New Roman" w:hAnsi="Consolas" w:cs="Times New Roman"/>
           <w:color w:val="569CD6"/>
-          <w:kern w:val="0"/>
-          <w:sz w:val="21"/>
-          <w:szCs w:val="21"/>
-          <w:lang w:eastAsia="pt-BR"/>
-          <w14:ligatures w14:val="none"/>
-        </w:rPr>
-        <w:t>CREATE</w:t>
-      </w:r>
-      <w:r>
-        <w:rPr>
-          <w:rFonts w:ascii="Consolas" w:eastAsia="Times New Roman" w:hAnsi="Consolas" w:cs="Times New Roman"/>
-          <w:color w:val="D4D4D4"/>
-          <w:kern w:val="0"/>
-          <w:sz w:val="21"/>
-          <w:szCs w:val="21"/>
-          <w:lang w:eastAsia="pt-BR"/>
+          <w:sz w:val="21"/>
+          <w:szCs w:val="21"/>
+          <w:lang w:eastAsia="pt-PT"/>
+          <w14:ligatures w14:val="none"/>
+        </w:rPr>
+        <w:t>DROP</w:t>
+      </w:r>
+      <w:r>
+        <w:rPr>
+          <w:rFonts w:ascii="Consolas" w:eastAsia="Times New Roman" w:hAnsi="Consolas" w:cs="Times New Roman"/>
+          <w:color w:val="CCCCCC"/>
+          <w:sz w:val="21"/>
+          <w:szCs w:val="21"/>
+          <w:lang w:eastAsia="pt-PT"/>
           <w14:ligatures w14:val="none"/>
         </w:rPr>
         <w:t xml:space="preserve"> </w:t>
@@ -378,22 +406,20 @@
         <w:rPr>
           <w:rFonts w:ascii="Consolas" w:eastAsia="Times New Roman" w:hAnsi="Consolas" w:cs="Times New Roman"/>
           <w:color w:val="569CD6"/>
-          <w:kern w:val="0"/>
-          <w:sz w:val="21"/>
-          <w:szCs w:val="21"/>
-          <w:lang w:eastAsia="pt-BR"/>
-          <w14:ligatures w14:val="none"/>
-        </w:rPr>
-        <w:t>TABLE</w:t>
-      </w:r>
-      <w:r>
-        <w:rPr>
-          <w:rFonts w:ascii="Consolas" w:eastAsia="Times New Roman" w:hAnsi="Consolas" w:cs="Times New Roman"/>
-          <w:color w:val="D4D4D4"/>
-          <w:kern w:val="0"/>
-          <w:sz w:val="21"/>
-          <w:szCs w:val="21"/>
-          <w:lang w:eastAsia="pt-BR"/>
+          <w:sz w:val="21"/>
+          <w:szCs w:val="21"/>
+          <w:lang w:eastAsia="pt-PT"/>
+          <w14:ligatures w14:val="none"/>
+        </w:rPr>
+        <w:t>DATABASE</w:t>
+      </w:r>
+      <w:r>
+        <w:rPr>
+          <w:rFonts w:ascii="Consolas" w:eastAsia="Times New Roman" w:hAnsi="Consolas" w:cs="Times New Roman"/>
+          <w:color w:val="CCCCCC"/>
+          <w:sz w:val="21"/>
+          <w:szCs w:val="21"/>
+          <w:lang w:eastAsia="pt-PT"/>
           <w14:ligatures w14:val="none"/>
         </w:rPr>
         <w:t xml:space="preserve"> </w:t>
@@ -402,80 +428,41 @@
       <w:r>
         <w:rPr>
           <w:rFonts w:ascii="Consolas" w:eastAsia="Times New Roman" w:hAnsi="Consolas" w:cs="Times New Roman"/>
-          <w:color w:val="D4D4D4"/>
-          <w:kern w:val="0"/>
-          <w:sz w:val="21"/>
-          <w:szCs w:val="21"/>
-          <w:lang w:eastAsia="pt-BR"/>
-          <w14:ligatures w14:val="none"/>
-        </w:rPr>
-        <w:t>nome_da_tabela</w:t>
+          <w:color w:val="CCCCCC"/>
+          <w:sz w:val="21"/>
+          <w:szCs w:val="21"/>
+          <w:lang w:eastAsia="pt-PT"/>
+          <w14:ligatures w14:val="none"/>
+        </w:rPr>
+        <w:t>db_aula</w:t>
       </w:r>
       <w:proofErr w:type="spellEnd"/>
       <w:r>
         <w:rPr>
           <w:rFonts w:ascii="Consolas" w:eastAsia="Times New Roman" w:hAnsi="Consolas" w:cs="Times New Roman"/>
-          <w:color w:val="D4D4D4"/>
-          <w:kern w:val="0"/>
-          <w:sz w:val="21"/>
-          <w:szCs w:val="21"/>
-          <w:lang w:eastAsia="pt-BR"/>
-          <w14:ligatures w14:val="none"/>
-        </w:rPr>
-        <w:t xml:space="preserve"> </w:t>
-      </w:r>
-      <w:proofErr w:type="gramStart"/>
-      <w:r>
-        <w:rPr>
-          <w:rFonts w:ascii="Consolas" w:eastAsia="Times New Roman" w:hAnsi="Consolas" w:cs="Times New Roman"/>
-          <w:color w:val="D4D4D4"/>
-          <w:kern w:val="0"/>
-          <w:sz w:val="21"/>
-          <w:szCs w:val="21"/>
-          <w:lang w:eastAsia="pt-BR"/>
-          <w14:ligatures w14:val="none"/>
-        </w:rPr>
-        <w:t xml:space="preserve">( </w:t>
-      </w:r>
-      <w:r>
-        <w:rPr>
-          <w:rFonts w:ascii="Consolas" w:eastAsia="Times New Roman" w:hAnsi="Consolas" w:cs="Times New Roman"/>
-          <w:color w:val="6A9955"/>
-          <w:kern w:val="0"/>
-          <w:sz w:val="21"/>
-          <w:szCs w:val="21"/>
-          <w:lang w:eastAsia="pt-BR"/>
-          <w14:ligatures w14:val="none"/>
-        </w:rPr>
-        <w:t>--</w:t>
-      </w:r>
-      <w:proofErr w:type="gramEnd"/>
-      <w:r>
-        <w:rPr>
-          <w:rFonts w:ascii="Consolas" w:eastAsia="Times New Roman" w:hAnsi="Consolas" w:cs="Times New Roman"/>
-          <w:color w:val="6A9955"/>
-          <w:kern w:val="0"/>
-          <w:sz w:val="21"/>
-          <w:szCs w:val="21"/>
-          <w:lang w:eastAsia="pt-BR"/>
-          <w14:ligatures w14:val="none"/>
-        </w:rPr>
-        <w:t xml:space="preserve"> por convenção, usar </w:t>
-      </w:r>
-      <w:proofErr w:type="spellStart"/>
-      <w:r>
-        <w:rPr>
-          <w:rFonts w:ascii="Consolas" w:eastAsia="Times New Roman" w:hAnsi="Consolas" w:cs="Times New Roman"/>
-          <w:color w:val="6A9955"/>
-          <w:kern w:val="0"/>
-          <w:sz w:val="21"/>
-          <w:szCs w:val="21"/>
-          <w:lang w:eastAsia="pt-BR"/>
-          <w14:ligatures w14:val="none"/>
-        </w:rPr>
-        <w:t>tb_nomedatabela</w:t>
-      </w:r>
-      <w:proofErr w:type="spellEnd"/>
+          <w:color w:val="CCCCCC"/>
+          <w:sz w:val="21"/>
+          <w:szCs w:val="21"/>
+          <w:lang w:eastAsia="pt-PT"/>
+          <w14:ligatures w14:val="none"/>
+        </w:rPr>
+        <w:t>;</w:t>
+      </w:r>
+    </w:p>
+    <w:p>
+      <w:pPr>
+        <w:pStyle w:val="Ttulo2"/>
+        <w:spacing w:before="240"/>
+      </w:pPr>
+      <w:r>
+        <w:t xml:space="preserve">Criar </w:t>
+      </w:r>
+      <w:r>
+        <w:t xml:space="preserve">uma </w:t>
+      </w:r>
+      <w:r>
+        <w:t>tabela</w:t>
+      </w:r>
     </w:p>
     <w:p>
       <w:pPr>
@@ -485,57 +472,30 @@
         <w:rPr>
           <w:rFonts w:ascii="Consolas" w:eastAsia="Times New Roman" w:hAnsi="Consolas" w:cs="Times New Roman"/>
           <w:color w:val="CCCCCC"/>
-          <w:kern w:val="0"/>
-          <w:sz w:val="21"/>
-          <w:szCs w:val="21"/>
-          <w:lang w:val="en-US" w:eastAsia="pt-BR"/>
-          <w14:ligatures w14:val="none"/>
-        </w:rPr>
-      </w:pPr>
-      <w:r>
-        <w:rPr>
-          <w:rFonts w:ascii="Consolas" w:eastAsia="Times New Roman" w:hAnsi="Consolas" w:cs="Times New Roman"/>
-          <w:color w:val="D4D4D4"/>
-          <w:kern w:val="0"/>
-          <w:sz w:val="21"/>
-          <w:szCs w:val="21"/>
-          <w:lang w:eastAsia="pt-BR"/>
-          <w14:ligatures w14:val="none"/>
-        </w:rPr>
-        <w:t xml:space="preserve">    </w:t>
-      </w:r>
-      <w:r>
-        <w:rPr>
-          <w:rFonts w:ascii="Consolas" w:eastAsia="Times New Roman" w:hAnsi="Consolas" w:cs="Times New Roman"/>
-          <w:color w:val="D4D4D4"/>
-          <w:kern w:val="0"/>
-          <w:sz w:val="21"/>
-          <w:szCs w:val="21"/>
-          <w:lang w:val="en-US" w:eastAsia="pt-BR"/>
-          <w14:ligatures w14:val="none"/>
-        </w:rPr>
-        <w:t xml:space="preserve">id </w:t>
-      </w:r>
+          <w:sz w:val="21"/>
+          <w:szCs w:val="21"/>
+          <w:lang w:eastAsia="pt-PT"/>
+          <w14:ligatures w14:val="none"/>
+        </w:rPr>
+      </w:pPr>
       <w:r>
         <w:rPr>
           <w:rFonts w:ascii="Consolas" w:eastAsia="Times New Roman" w:hAnsi="Consolas" w:cs="Times New Roman"/>
           <w:color w:val="569CD6"/>
-          <w:kern w:val="0"/>
-          <w:sz w:val="21"/>
-          <w:szCs w:val="21"/>
-          <w:lang w:val="en-US" w:eastAsia="pt-BR"/>
-          <w14:ligatures w14:val="none"/>
-        </w:rPr>
-        <w:t>INT</w:t>
-      </w:r>
-      <w:r>
-        <w:rPr>
-          <w:rFonts w:ascii="Consolas" w:eastAsia="Times New Roman" w:hAnsi="Consolas" w:cs="Times New Roman"/>
-          <w:color w:val="D4D4D4"/>
-          <w:kern w:val="0"/>
-          <w:sz w:val="21"/>
-          <w:szCs w:val="21"/>
-          <w:lang w:val="en-US" w:eastAsia="pt-BR"/>
+          <w:sz w:val="21"/>
+          <w:szCs w:val="21"/>
+          <w:lang w:eastAsia="pt-PT"/>
+          <w14:ligatures w14:val="none"/>
+        </w:rPr>
+        <w:t>CREATE</w:t>
+      </w:r>
+      <w:r>
+        <w:rPr>
+          <w:rFonts w:ascii="Consolas" w:eastAsia="Times New Roman" w:hAnsi="Consolas" w:cs="Times New Roman"/>
+          <w:color w:val="CCCCCC"/>
+          <w:sz w:val="21"/>
+          <w:szCs w:val="21"/>
+          <w:lang w:eastAsia="pt-PT"/>
           <w14:ligatures w14:val="none"/>
         </w:rPr>
         <w:t xml:space="preserve"> </w:t>
@@ -544,49 +504,47 @@
         <w:rPr>
           <w:rFonts w:ascii="Consolas" w:eastAsia="Times New Roman" w:hAnsi="Consolas" w:cs="Times New Roman"/>
           <w:color w:val="569CD6"/>
-          <w:kern w:val="0"/>
-          <w:sz w:val="21"/>
-          <w:szCs w:val="21"/>
-          <w:lang w:val="en-US" w:eastAsia="pt-BR"/>
-          <w14:ligatures w14:val="none"/>
-        </w:rPr>
-        <w:t>PRIMARY</w:t>
-      </w:r>
-      <w:r>
-        <w:rPr>
-          <w:rFonts w:ascii="Consolas" w:eastAsia="Times New Roman" w:hAnsi="Consolas" w:cs="Times New Roman"/>
-          <w:color w:val="D4D4D4"/>
-          <w:kern w:val="0"/>
-          <w:sz w:val="21"/>
-          <w:szCs w:val="21"/>
-          <w:lang w:val="en-US" w:eastAsia="pt-BR"/>
+          <w:sz w:val="21"/>
+          <w:szCs w:val="21"/>
+          <w:lang w:eastAsia="pt-PT"/>
+          <w14:ligatures w14:val="none"/>
+        </w:rPr>
+        <w:t>TABLE</w:t>
+      </w:r>
+      <w:r>
+        <w:rPr>
+          <w:rFonts w:ascii="Consolas" w:eastAsia="Times New Roman" w:hAnsi="Consolas" w:cs="Times New Roman"/>
+          <w:color w:val="CCCCCC"/>
+          <w:sz w:val="21"/>
+          <w:szCs w:val="21"/>
+          <w:lang w:eastAsia="pt-PT"/>
           <w14:ligatures w14:val="none"/>
         </w:rPr>
         <w:t xml:space="preserve"> </w:t>
       </w:r>
-      <w:r>
-        <w:rPr>
-          <w:rFonts w:ascii="Consolas" w:eastAsia="Times New Roman" w:hAnsi="Consolas" w:cs="Times New Roman"/>
-          <w:color w:val="569CD6"/>
-          <w:kern w:val="0"/>
-          <w:sz w:val="21"/>
-          <w:szCs w:val="21"/>
-          <w:lang w:val="en-US" w:eastAsia="pt-BR"/>
-          <w14:ligatures w14:val="none"/>
-        </w:rPr>
-        <w:t>KEY</w:t>
-      </w:r>
-      <w:r>
-        <w:rPr>
-          <w:rFonts w:ascii="Consolas" w:eastAsia="Times New Roman" w:hAnsi="Consolas" w:cs="Times New Roman"/>
-          <w:color w:val="D4D4D4"/>
-          <w:kern w:val="0"/>
-          <w:sz w:val="21"/>
-          <w:szCs w:val="21"/>
-          <w:lang w:val="en-US" w:eastAsia="pt-BR"/>
-          <w14:ligatures w14:val="none"/>
-        </w:rPr>
-        <w:t xml:space="preserve"> AUTO_INCREMENT,</w:t>
+      <w:proofErr w:type="spellStart"/>
+      <w:r>
+        <w:rPr>
+          <w:rFonts w:ascii="Consolas" w:eastAsia="Times New Roman" w:hAnsi="Consolas" w:cs="Times New Roman"/>
+          <w:color w:val="DCDCAA"/>
+          <w:sz w:val="21"/>
+          <w:szCs w:val="21"/>
+          <w:lang w:eastAsia="pt-PT"/>
+          <w14:ligatures w14:val="none"/>
+        </w:rPr>
+        <w:t>tb_aluno</w:t>
+      </w:r>
+      <w:proofErr w:type="spellEnd"/>
+      <w:r>
+        <w:rPr>
+          <w:rFonts w:ascii="Consolas" w:eastAsia="Times New Roman" w:hAnsi="Consolas" w:cs="Times New Roman"/>
+          <w:color w:val="CCCCCC"/>
+          <w:sz w:val="21"/>
+          <w:szCs w:val="21"/>
+          <w:lang w:eastAsia="pt-PT"/>
+          <w14:ligatures w14:val="none"/>
+        </w:rPr>
+        <w:t>(</w:t>
       </w:r>
     </w:p>
     <w:p>
@@ -597,98 +555,68 @@
         <w:rPr>
           <w:rFonts w:ascii="Consolas" w:eastAsia="Times New Roman" w:hAnsi="Consolas" w:cs="Times New Roman"/>
           <w:color w:val="CCCCCC"/>
-          <w:kern w:val="0"/>
-          <w:sz w:val="21"/>
-          <w:szCs w:val="21"/>
-          <w:lang w:eastAsia="pt-BR"/>
-          <w14:ligatures w14:val="none"/>
-        </w:rPr>
-      </w:pPr>
-      <w:r>
-        <w:rPr>
-          <w:rFonts w:ascii="Consolas" w:eastAsia="Times New Roman" w:hAnsi="Consolas" w:cs="Times New Roman"/>
-          <w:color w:val="D4D4D4"/>
-          <w:kern w:val="0"/>
-          <w:sz w:val="21"/>
-          <w:szCs w:val="21"/>
-          <w:lang w:val="en-US" w:eastAsia="pt-BR"/>
+          <w:sz w:val="21"/>
+          <w:szCs w:val="21"/>
+          <w:lang w:eastAsia="pt-PT"/>
+          <w14:ligatures w14:val="none"/>
+        </w:rPr>
+      </w:pPr>
+      <w:r>
+        <w:rPr>
+          <w:rFonts w:ascii="Consolas" w:eastAsia="Times New Roman" w:hAnsi="Consolas" w:cs="Times New Roman"/>
+          <w:color w:val="CCCCCC"/>
+          <w:sz w:val="21"/>
+          <w:szCs w:val="21"/>
+          <w:lang w:eastAsia="pt-PT"/>
           <w14:ligatures w14:val="none"/>
         </w:rPr>
         <w:t xml:space="preserve">    </w:t>
       </w:r>
-      <w:r>
-        <w:rPr>
-          <w:rFonts w:ascii="Consolas" w:eastAsia="Times New Roman" w:hAnsi="Consolas" w:cs="Times New Roman"/>
-          <w:color w:val="D4D4D4"/>
-          <w:kern w:val="0"/>
-          <w:sz w:val="21"/>
-          <w:szCs w:val="21"/>
-          <w:lang w:eastAsia="pt-BR"/>
-          <w14:ligatures w14:val="none"/>
-        </w:rPr>
-        <w:t xml:space="preserve">coluna1 </w:t>
-      </w:r>
-      <w:proofErr w:type="gramStart"/>
+      <w:proofErr w:type="spellStart"/>
+      <w:r>
+        <w:rPr>
+          <w:rFonts w:ascii="Consolas" w:eastAsia="Times New Roman" w:hAnsi="Consolas" w:cs="Times New Roman"/>
+          <w:color w:val="CCCCCC"/>
+          <w:sz w:val="21"/>
+          <w:szCs w:val="21"/>
+          <w:lang w:eastAsia="pt-PT"/>
+          <w14:ligatures w14:val="none"/>
+        </w:rPr>
+        <w:t>id_aluno</w:t>
+      </w:r>
+      <w:proofErr w:type="spellEnd"/>
+      <w:r>
+        <w:rPr>
+          <w:rFonts w:ascii="Consolas" w:eastAsia="Times New Roman" w:hAnsi="Consolas" w:cs="Times New Roman"/>
+          <w:color w:val="CCCCCC"/>
+          <w:sz w:val="21"/>
+          <w:szCs w:val="21"/>
+          <w:lang w:eastAsia="pt-PT"/>
+          <w14:ligatures w14:val="none"/>
+        </w:rPr>
+        <w:t xml:space="preserve"> </w:t>
+      </w:r>
       <w:r>
         <w:rPr>
           <w:rFonts w:ascii="Consolas" w:eastAsia="Times New Roman" w:hAnsi="Consolas" w:cs="Times New Roman"/>
           <w:color w:val="569CD6"/>
-          <w:kern w:val="0"/>
-          <w:sz w:val="21"/>
-          <w:szCs w:val="21"/>
-          <w:lang w:eastAsia="pt-BR"/>
-          <w14:ligatures w14:val="none"/>
-        </w:rPr>
-        <w:t>VARCHAR</w:t>
-      </w:r>
-      <w:r>
-        <w:rPr>
-          <w:rFonts w:ascii="Consolas" w:eastAsia="Times New Roman" w:hAnsi="Consolas" w:cs="Times New Roman"/>
-          <w:color w:val="D4D4D4"/>
-          <w:kern w:val="0"/>
-          <w:sz w:val="21"/>
-          <w:szCs w:val="21"/>
-          <w:lang w:eastAsia="pt-BR"/>
-          <w14:ligatures w14:val="none"/>
-        </w:rPr>
-        <w:t>(</w:t>
-      </w:r>
-      <w:proofErr w:type="gramEnd"/>
-      <w:r>
-        <w:rPr>
-          <w:rFonts w:ascii="Consolas" w:eastAsia="Times New Roman" w:hAnsi="Consolas" w:cs="Times New Roman"/>
-          <w:color w:val="B5CEA8"/>
-          <w:kern w:val="0"/>
-          <w:sz w:val="21"/>
-          <w:szCs w:val="21"/>
-          <w:lang w:eastAsia="pt-BR"/>
-          <w14:ligatures w14:val="none"/>
-        </w:rPr>
-        <w:t>100</w:t>
-      </w:r>
-      <w:r>
-        <w:rPr>
-          <w:rFonts w:ascii="Consolas" w:eastAsia="Times New Roman" w:hAnsi="Consolas" w:cs="Times New Roman"/>
-          <w:color w:val="D4D4D4"/>
-          <w:kern w:val="0"/>
-          <w:sz w:val="21"/>
-          <w:szCs w:val="21"/>
-          <w:lang w:eastAsia="pt-BR"/>
-          <w14:ligatures w14:val="none"/>
-        </w:rPr>
-        <w:t xml:space="preserve">), </w:t>
-      </w:r>
-      <w:r>
-        <w:rPr>
-          <w:rFonts w:ascii="Consolas" w:eastAsia="Times New Roman" w:hAnsi="Consolas" w:cs="Times New Roman"/>
-          <w:color w:val="6A9955"/>
-          <w:kern w:val="0"/>
-          <w:sz w:val="21"/>
-          <w:szCs w:val="21"/>
-          <w:lang w:eastAsia="pt-BR"/>
-          <w14:ligatures w14:val="none"/>
-        </w:rPr>
-        <w:t>-- coluna1, coluna2 são os nomes das colunas, que você decide criar, aqui são os nomes genéricos.</w:t>
+          <w:sz w:val="21"/>
+          <w:szCs w:val="21"/>
+          <w:lang w:eastAsia="pt-PT"/>
+          <w14:ligatures w14:val="none"/>
+        </w:rPr>
+        <w:t>INT</w:t>
+      </w:r>
+      <w:r>
+        <w:rPr>
+          <w:rFonts w:ascii="Consolas" w:eastAsia="Times New Roman" w:hAnsi="Consolas" w:cs="Times New Roman"/>
+          <w:color w:val="CCCCCC"/>
+          <w:sz w:val="21"/>
+          <w:szCs w:val="21"/>
+          <w:lang w:eastAsia="pt-PT"/>
+          <w14:ligatures w14:val="none"/>
+        </w:rPr>
+        <w:t>,</w:t>
       </w:r>
     </w:p>
     <w:p>
@@ -699,48 +627,66 @@
         <w:rPr>
           <w:rFonts w:ascii="Consolas" w:eastAsia="Times New Roman" w:hAnsi="Consolas" w:cs="Times New Roman"/>
           <w:color w:val="CCCCCC"/>
-          <w:kern w:val="0"/>
-          <w:sz w:val="21"/>
-          <w:szCs w:val="21"/>
-          <w:lang w:eastAsia="pt-BR"/>
-          <w14:ligatures w14:val="none"/>
-        </w:rPr>
-      </w:pPr>
-      <w:r>
-        <w:rPr>
-          <w:rFonts w:ascii="Consolas" w:eastAsia="Times New Roman" w:hAnsi="Consolas" w:cs="Times New Roman"/>
-          <w:color w:val="D4D4D4"/>
-          <w:kern w:val="0"/>
-          <w:sz w:val="21"/>
-          <w:szCs w:val="21"/>
-          <w:lang w:eastAsia="pt-BR"/>
-          <w14:ligatures w14:val="none"/>
-        </w:rPr>
-        <w:t xml:space="preserve">    coluna2 </w:t>
+          <w:sz w:val="21"/>
+          <w:szCs w:val="21"/>
+          <w:lang w:eastAsia="pt-PT"/>
+          <w14:ligatures w14:val="none"/>
+        </w:rPr>
+      </w:pPr>
+      <w:r>
+        <w:rPr>
+          <w:rFonts w:ascii="Consolas" w:eastAsia="Times New Roman" w:hAnsi="Consolas" w:cs="Times New Roman"/>
+          <w:color w:val="CCCCCC"/>
+          <w:sz w:val="21"/>
+          <w:szCs w:val="21"/>
+          <w:lang w:eastAsia="pt-PT"/>
+          <w14:ligatures w14:val="none"/>
+        </w:rPr>
+        <w:t xml:space="preserve">    nome </w:t>
       </w:r>
       <w:r>
         <w:rPr>
           <w:rFonts w:ascii="Consolas" w:eastAsia="Times New Roman" w:hAnsi="Consolas" w:cs="Times New Roman"/>
           <w:color w:val="569CD6"/>
-          <w:kern w:val="0"/>
-          <w:sz w:val="21"/>
-          <w:szCs w:val="21"/>
-          <w:lang w:eastAsia="pt-BR"/>
-          <w14:ligatures w14:val="none"/>
-        </w:rPr>
-        <w:t>INT</w:t>
-      </w:r>
-      <w:r>
-        <w:rPr>
-          <w:rFonts w:ascii="Consolas" w:eastAsia="Times New Roman" w:hAnsi="Consolas" w:cs="Times New Roman"/>
-          <w:color w:val="D4D4D4"/>
-          <w:kern w:val="0"/>
-          <w:sz w:val="21"/>
-          <w:szCs w:val="21"/>
-          <w:lang w:eastAsia="pt-BR"/>
-          <w14:ligatures w14:val="none"/>
-        </w:rPr>
-        <w:t>,</w:t>
+          <w:sz w:val="21"/>
+          <w:szCs w:val="21"/>
+          <w:lang w:eastAsia="pt-PT"/>
+          <w14:ligatures w14:val="none"/>
+        </w:rPr>
+        <w:t>VARCHAR</w:t>
+      </w:r>
+      <w:r>
+        <w:rPr>
+          <w:rFonts w:ascii="Consolas" w:eastAsia="Times New Roman" w:hAnsi="Consolas" w:cs="Times New Roman"/>
+          <w:color w:val="CCCCCC"/>
+          <w:sz w:val="21"/>
+          <w:szCs w:val="21"/>
+          <w:lang w:eastAsia="pt-PT"/>
+          <w14:ligatures w14:val="none"/>
+        </w:rPr>
+        <w:t>(</w:t>
+      </w:r>
+      <w:r>
+        <w:rPr>
+          <w:rFonts w:ascii="Consolas" w:eastAsia="Times New Roman" w:hAnsi="Consolas" w:cs="Times New Roman"/>
+          <w:color w:val="B5CEA8"/>
+          <w:sz w:val="21"/>
+          <w:szCs w:val="21"/>
+          <w:lang w:eastAsia="pt-PT"/>
+          <w14:ligatures w14:val="none"/>
+        </w:rPr>
+        <w:t>125</w:t>
+      </w:r>
+      <w:r>
+        <w:rPr>
+          <w:rFonts w:ascii="Consolas" w:eastAsia="Times New Roman" w:hAnsi="Consolas" w:cs="Times New Roman"/>
+          <w:color w:val="CCCCCC"/>
+          <w:sz w:val="21"/>
+          <w:szCs w:val="21"/>
+          <w:lang w:eastAsia="pt-PT"/>
+          <w14:ligatures w14:val="none"/>
+        </w:rPr>
+        <w:t>),</w:t>
       </w:r>
     </w:p>
     <w:p>
@@ -751,24 +697,90 @@
         <w:rPr>
           <w:rFonts w:ascii="Consolas" w:eastAsia="Times New Roman" w:hAnsi="Consolas" w:cs="Times New Roman"/>
           <w:color w:val="CCCCCC"/>
-          <w:kern w:val="0"/>
-          <w:sz w:val="21"/>
-          <w:szCs w:val="21"/>
-          <w:lang w:eastAsia="pt-BR"/>
-          <w14:ligatures w14:val="none"/>
-        </w:rPr>
-      </w:pPr>
-      <w:r>
-        <w:rPr>
-          <w:rFonts w:ascii="Consolas" w:eastAsia="Times New Roman" w:hAnsi="Consolas" w:cs="Times New Roman"/>
-          <w:color w:val="D4D4D4"/>
-          <w:kern w:val="0"/>
-          <w:sz w:val="21"/>
-          <w:szCs w:val="21"/>
-          <w:lang w:eastAsia="pt-BR"/>
-          <w14:ligatures w14:val="none"/>
-        </w:rPr>
-        <w:t>    ...</w:t>
+          <w:sz w:val="21"/>
+          <w:szCs w:val="21"/>
+          <w:lang w:eastAsia="pt-PT"/>
+          <w14:ligatures w14:val="none"/>
+        </w:rPr>
+      </w:pPr>
+      <w:r>
+        <w:rPr>
+          <w:rFonts w:ascii="Consolas" w:eastAsia="Times New Roman" w:hAnsi="Consolas" w:cs="Times New Roman"/>
+          <w:color w:val="CCCCCC"/>
+          <w:sz w:val="21"/>
+          <w:szCs w:val="21"/>
+          <w:lang w:eastAsia="pt-PT"/>
+          <w14:ligatures w14:val="none"/>
+        </w:rPr>
+        <w:t xml:space="preserve">    </w:t>
+      </w:r>
+      <w:proofErr w:type="spellStart"/>
+      <w:r>
+        <w:rPr>
+          <w:rFonts w:ascii="Consolas" w:eastAsia="Times New Roman" w:hAnsi="Consolas" w:cs="Times New Roman"/>
+          <w:color w:val="CCCCCC"/>
+          <w:sz w:val="21"/>
+          <w:szCs w:val="21"/>
+          <w:lang w:eastAsia="pt-PT"/>
+          <w14:ligatures w14:val="none"/>
+        </w:rPr>
+        <w:t>email</w:t>
+      </w:r>
+      <w:proofErr w:type="spellEnd"/>
+      <w:r>
+        <w:rPr>
+          <w:rFonts w:ascii="Consolas" w:eastAsia="Times New Roman" w:hAnsi="Consolas" w:cs="Times New Roman"/>
+          <w:color w:val="CCCCCC"/>
+          <w:sz w:val="21"/>
+          <w:szCs w:val="21"/>
+          <w:lang w:eastAsia="pt-PT"/>
+          <w14:ligatures w14:val="none"/>
+        </w:rPr>
+        <w:t xml:space="preserve"> </w:t>
+      </w:r>
+      <w:r>
+        <w:rPr>
+          <w:rFonts w:ascii="Consolas" w:eastAsia="Times New Roman" w:hAnsi="Consolas" w:cs="Times New Roman"/>
+          <w:color w:val="569CD6"/>
+          <w:sz w:val="21"/>
+          <w:szCs w:val="21"/>
+          <w:lang w:eastAsia="pt-PT"/>
+          <w14:ligatures w14:val="none"/>
+        </w:rPr>
+        <w:t>VARCHAR</w:t>
+      </w:r>
+      <w:r>
+        <w:rPr>
+          <w:rFonts w:ascii="Consolas" w:eastAsia="Times New Roman" w:hAnsi="Consolas" w:cs="Times New Roman"/>
+          <w:color w:val="CCCCCC"/>
+          <w:sz w:val="21"/>
+          <w:szCs w:val="21"/>
+          <w:lang w:eastAsia="pt-PT"/>
+          <w14:ligatures w14:val="none"/>
+        </w:rPr>
+        <w:t>(</w:t>
+      </w:r>
+      <w:r>
+        <w:rPr>
+          <w:rFonts w:ascii="Consolas" w:eastAsia="Times New Roman" w:hAnsi="Consolas" w:cs="Times New Roman"/>
+          <w:color w:val="B5CEA8"/>
+          <w:sz w:val="21"/>
+          <w:szCs w:val="21"/>
+          <w:lang w:eastAsia="pt-PT"/>
+          <w14:ligatures w14:val="none"/>
+        </w:rPr>
+        <w:t>125</w:t>
+      </w:r>
+      <w:r>
+        <w:rPr>
+          <w:rFonts w:ascii="Consolas" w:eastAsia="Times New Roman" w:hAnsi="Consolas" w:cs="Times New Roman"/>
+          <w:color w:val="CCCCCC"/>
+          <w:sz w:val="21"/>
+          <w:szCs w:val="21"/>
+          <w:lang w:eastAsia="pt-PT"/>
+          <w14:ligatures w14:val="none"/>
+        </w:rPr>
+        <w:t>),</w:t>
       </w:r>
     </w:p>
     <w:p>
@@ -779,37 +791,1269 @@
         <w:rPr>
           <w:rFonts w:ascii="Consolas" w:eastAsia="Times New Roman" w:hAnsi="Consolas" w:cs="Times New Roman"/>
           <w:color w:val="CCCCCC"/>
-          <w:kern w:val="0"/>
-          <w:sz w:val="21"/>
-          <w:szCs w:val="21"/>
-          <w:lang w:eastAsia="pt-BR"/>
-          <w14:ligatures w14:val="none"/>
-        </w:rPr>
-      </w:pPr>
+          <w:sz w:val="21"/>
+          <w:szCs w:val="21"/>
+          <w:lang w:eastAsia="pt-PT"/>
+          <w14:ligatures w14:val="none"/>
+        </w:rPr>
+      </w:pPr>
+      <w:r>
+        <w:rPr>
+          <w:rFonts w:ascii="Consolas" w:eastAsia="Times New Roman" w:hAnsi="Consolas" w:cs="Times New Roman"/>
+          <w:color w:val="CCCCCC"/>
+          <w:sz w:val="21"/>
+          <w:szCs w:val="21"/>
+          <w:lang w:eastAsia="pt-PT"/>
+          <w14:ligatures w14:val="none"/>
+        </w:rPr>
+        <w:t xml:space="preserve">    </w:t>
+      </w:r>
+      <w:proofErr w:type="spellStart"/>
+      <w:r>
+        <w:rPr>
+          <w:rFonts w:ascii="Consolas" w:eastAsia="Times New Roman" w:hAnsi="Consolas" w:cs="Times New Roman"/>
+          <w:color w:val="CCCCCC"/>
+          <w:sz w:val="21"/>
+          <w:szCs w:val="21"/>
+          <w:lang w:eastAsia="pt-PT"/>
+          <w14:ligatures w14:val="none"/>
+        </w:rPr>
+        <w:t>data_nascimento</w:t>
+      </w:r>
+      <w:proofErr w:type="spellEnd"/>
+      <w:r>
+        <w:rPr>
+          <w:rFonts w:ascii="Consolas" w:eastAsia="Times New Roman" w:hAnsi="Consolas" w:cs="Times New Roman"/>
+          <w:color w:val="CCCCCC"/>
+          <w:sz w:val="21"/>
+          <w:szCs w:val="21"/>
+          <w:lang w:eastAsia="pt-PT"/>
+          <w14:ligatures w14:val="none"/>
+        </w:rPr>
+        <w:t xml:space="preserve"> </w:t>
+      </w:r>
+      <w:r>
+        <w:rPr>
+          <w:rFonts w:ascii="Consolas" w:eastAsia="Times New Roman" w:hAnsi="Consolas" w:cs="Times New Roman"/>
+          <w:color w:val="569CD6"/>
+          <w:sz w:val="21"/>
+          <w:szCs w:val="21"/>
+          <w:lang w:eastAsia="pt-PT"/>
+          <w14:ligatures w14:val="none"/>
+        </w:rPr>
+        <w:t>DATE</w:t>
+      </w:r>
+    </w:p>
+    <w:p>
+      <w:pPr>
+        <w:shd w:val="clear" w:color="auto" w:fill="1F1F1F"/>
+        <w:spacing w:line="285" w:lineRule="atLeast"/>
+        <w:jc w:val="left"/>
+        <w:rPr>
+          <w:rFonts w:ascii="Consolas" w:eastAsia="Times New Roman" w:hAnsi="Consolas" w:cs="Times New Roman"/>
+          <w:color w:val="CCCCCC"/>
+          <w:sz w:val="21"/>
+          <w:szCs w:val="21"/>
+          <w:lang w:eastAsia="pt-PT"/>
+          <w14:ligatures w14:val="none"/>
+        </w:rPr>
+      </w:pPr>
+      <w:r>
+        <w:rPr>
+          <w:rFonts w:ascii="Consolas" w:eastAsia="Times New Roman" w:hAnsi="Consolas" w:cs="Times New Roman"/>
+          <w:color w:val="CCCCCC"/>
+          <w:sz w:val="21"/>
+          <w:szCs w:val="21"/>
+          <w:lang w:eastAsia="pt-PT"/>
+          <w14:ligatures w14:val="none"/>
+        </w:rPr>
+        <w:t>);</w:t>
+      </w:r>
+    </w:p>
+    <w:p>
+      <w:pPr>
+        <w:pStyle w:val="Ttulo2"/>
+        <w:spacing w:before="240"/>
+      </w:pPr>
+      <w:r>
+        <w:t>Mostrar todas as tabelas criadas</w:t>
+      </w:r>
+    </w:p>
+    <w:p>
+      <w:pPr>
+        <w:shd w:val="clear" w:color="auto" w:fill="1F1F1F"/>
+        <w:spacing w:line="285" w:lineRule="atLeast"/>
+        <w:jc w:val="left"/>
+        <w:rPr>
+          <w:rFonts w:ascii="Consolas" w:eastAsia="Times New Roman" w:hAnsi="Consolas" w:cs="Times New Roman"/>
+          <w:color w:val="CCCCCC"/>
+          <w:sz w:val="21"/>
+          <w:szCs w:val="21"/>
+          <w:lang w:eastAsia="pt-PT"/>
+          <w14:ligatures w14:val="none"/>
+        </w:rPr>
+      </w:pPr>
+      <w:r>
+        <w:rPr>
+          <w:rFonts w:ascii="Consolas" w:eastAsia="Times New Roman" w:hAnsi="Consolas" w:cs="Times New Roman"/>
+          <w:color w:val="CCCCCC"/>
+          <w:sz w:val="21"/>
+          <w:szCs w:val="21"/>
+          <w:lang w:eastAsia="pt-PT"/>
+          <w14:ligatures w14:val="none"/>
+        </w:rPr>
+        <w:t>SHOW TABLES;</w:t>
+      </w:r>
+    </w:p>
+    <w:p>
+      <w:pPr>
+        <w:pStyle w:val="Ttulo2"/>
+        <w:spacing w:before="240"/>
+      </w:pPr>
+      <w:r>
+        <w:t>Mostrar a descrição da ta</w:t>
+      </w:r>
+      <w:r>
+        <w:t>bela</w:t>
+      </w:r>
+    </w:p>
+    <w:p>
+      <w:pPr>
+        <w:shd w:val="clear" w:color="auto" w:fill="1F1F1F"/>
+        <w:spacing w:line="285" w:lineRule="atLeast"/>
+        <w:jc w:val="left"/>
+        <w:rPr>
+          <w:rFonts w:ascii="Consolas" w:eastAsia="Times New Roman" w:hAnsi="Consolas" w:cs="Times New Roman"/>
+          <w:color w:val="CCCCCC"/>
+          <w:sz w:val="21"/>
+          <w:szCs w:val="21"/>
+          <w:lang w:eastAsia="pt-PT"/>
+          <w14:ligatures w14:val="none"/>
+        </w:rPr>
+      </w:pPr>
+      <w:r>
+        <w:rPr>
+          <w:rFonts w:ascii="Consolas" w:eastAsia="Times New Roman" w:hAnsi="Consolas" w:cs="Times New Roman"/>
+          <w:color w:val="CCCCCC"/>
+          <w:sz w:val="21"/>
+          <w:szCs w:val="21"/>
+          <w:lang w:eastAsia="pt-PT"/>
+          <w14:ligatures w14:val="none"/>
+        </w:rPr>
+        <w:t xml:space="preserve">DESCRIBE </w:t>
+      </w:r>
+      <w:proofErr w:type="spellStart"/>
+      <w:r>
+        <w:rPr>
+          <w:rFonts w:ascii="Consolas" w:eastAsia="Times New Roman" w:hAnsi="Consolas" w:cs="Times New Roman"/>
+          <w:color w:val="CCCCCC"/>
+          <w:sz w:val="21"/>
+          <w:szCs w:val="21"/>
+          <w:lang w:eastAsia="pt-PT"/>
+          <w14:ligatures w14:val="none"/>
+        </w:rPr>
+        <w:t>tb_aluno</w:t>
+      </w:r>
+      <w:proofErr w:type="spellEnd"/>
+      <w:r>
+        <w:rPr>
+          <w:rFonts w:ascii="Consolas" w:eastAsia="Times New Roman" w:hAnsi="Consolas" w:cs="Times New Roman"/>
+          <w:color w:val="CCCCCC"/>
+          <w:sz w:val="21"/>
+          <w:szCs w:val="21"/>
+          <w:lang w:eastAsia="pt-PT"/>
+          <w14:ligatures w14:val="none"/>
+        </w:rPr>
+        <w:t>;</w:t>
+      </w:r>
+    </w:p>
+    <w:p>
+      <w:pPr>
+        <w:shd w:val="clear" w:color="auto" w:fill="1F1F1F"/>
+        <w:spacing w:line="285" w:lineRule="atLeast"/>
+        <w:jc w:val="left"/>
+        <w:rPr>
+          <w:rFonts w:ascii="Consolas" w:eastAsia="Times New Roman" w:hAnsi="Consolas" w:cs="Times New Roman"/>
+          <w:color w:val="CCCCCC"/>
+          <w:sz w:val="21"/>
+          <w:szCs w:val="21"/>
+          <w:lang w:eastAsia="pt-PT"/>
+          <w14:ligatures w14:val="none"/>
+        </w:rPr>
+      </w:pPr>
+      <w:r>
+        <w:rPr>
+          <w:rFonts w:ascii="Consolas" w:eastAsia="Times New Roman" w:hAnsi="Consolas" w:cs="Times New Roman"/>
+          <w:color w:val="6A9955"/>
+          <w:sz w:val="21"/>
+          <w:szCs w:val="21"/>
+          <w:lang w:eastAsia="pt-PT"/>
+          <w14:ligatures w14:val="none"/>
+        </w:rPr>
+        <w:t>-- OU</w:t>
+      </w:r>
+    </w:p>
+    <w:p>
+      <w:pPr>
+        <w:shd w:val="clear" w:color="auto" w:fill="1F1F1F"/>
+        <w:spacing w:line="285" w:lineRule="atLeast"/>
+        <w:jc w:val="left"/>
+        <w:rPr>
+          <w:rFonts w:ascii="Consolas" w:eastAsia="Times New Roman" w:hAnsi="Consolas" w:cs="Times New Roman"/>
+          <w:color w:val="CCCCCC"/>
+          <w:sz w:val="21"/>
+          <w:szCs w:val="21"/>
+          <w:lang w:eastAsia="pt-PT"/>
+          <w14:ligatures w14:val="none"/>
+        </w:rPr>
+      </w:pPr>
+      <w:r>
+        <w:rPr>
+          <w:rFonts w:ascii="Consolas" w:eastAsia="Times New Roman" w:hAnsi="Consolas" w:cs="Times New Roman"/>
+          <w:color w:val="569CD6"/>
+          <w:sz w:val="21"/>
+          <w:szCs w:val="21"/>
+          <w:lang w:eastAsia="pt-PT"/>
+          <w14:ligatures w14:val="none"/>
+        </w:rPr>
+        <w:t>DESC</w:t>
+      </w:r>
+      <w:r>
+        <w:rPr>
+          <w:rFonts w:ascii="Consolas" w:eastAsia="Times New Roman" w:hAnsi="Consolas" w:cs="Times New Roman"/>
+          <w:color w:val="CCCCCC"/>
+          <w:sz w:val="21"/>
+          <w:szCs w:val="21"/>
+          <w:lang w:eastAsia="pt-PT"/>
+          <w14:ligatures w14:val="none"/>
+        </w:rPr>
+        <w:t xml:space="preserve"> </w:t>
+      </w:r>
+      <w:proofErr w:type="spellStart"/>
+      <w:r>
+        <w:rPr>
+          <w:rFonts w:ascii="Consolas" w:eastAsia="Times New Roman" w:hAnsi="Consolas" w:cs="Times New Roman"/>
+          <w:color w:val="CCCCCC"/>
+          <w:sz w:val="21"/>
+          <w:szCs w:val="21"/>
+          <w:lang w:eastAsia="pt-PT"/>
+          <w14:ligatures w14:val="none"/>
+        </w:rPr>
+        <w:t>tb_aluno</w:t>
+      </w:r>
+      <w:proofErr w:type="spellEnd"/>
+      <w:r>
+        <w:rPr>
+          <w:rFonts w:ascii="Consolas" w:eastAsia="Times New Roman" w:hAnsi="Consolas" w:cs="Times New Roman"/>
+          <w:color w:val="CCCCCC"/>
+          <w:sz w:val="21"/>
+          <w:szCs w:val="21"/>
+          <w:lang w:eastAsia="pt-PT"/>
+          <w14:ligatures w14:val="none"/>
+        </w:rPr>
+        <w:t>;</w:t>
+      </w:r>
+    </w:p>
+    <w:p>
+      <w:pPr>
+        <w:pStyle w:val="Ttulo2"/>
+        <w:spacing w:before="240"/>
+      </w:pPr>
+      <w:r>
+        <w:lastRenderedPageBreak/>
+        <w:t>Apagar uma tabela</w:t>
+      </w:r>
+    </w:p>
+    <w:p>
+      <w:pPr>
+        <w:shd w:val="clear" w:color="auto" w:fill="1F1F1F"/>
+        <w:spacing w:line="285" w:lineRule="atLeast"/>
+        <w:jc w:val="left"/>
+        <w:rPr>
+          <w:rFonts w:ascii="Consolas" w:eastAsia="Times New Roman" w:hAnsi="Consolas" w:cs="Times New Roman"/>
+          <w:color w:val="CCCCCC"/>
+          <w:sz w:val="21"/>
+          <w:szCs w:val="21"/>
+          <w:lang w:eastAsia="pt-PT"/>
+          <w14:ligatures w14:val="none"/>
+        </w:rPr>
+      </w:pPr>
+      <w:r>
+        <w:rPr>
+          <w:rFonts w:ascii="Consolas" w:eastAsia="Times New Roman" w:hAnsi="Consolas" w:cs="Times New Roman"/>
+          <w:color w:val="569CD6"/>
+          <w:sz w:val="21"/>
+          <w:szCs w:val="21"/>
+          <w:lang w:eastAsia="pt-PT"/>
+          <w14:ligatures w14:val="none"/>
+        </w:rPr>
+        <w:t>DROP</w:t>
+      </w:r>
+      <w:r>
+        <w:rPr>
+          <w:rFonts w:ascii="Consolas" w:eastAsia="Times New Roman" w:hAnsi="Consolas" w:cs="Times New Roman"/>
+          <w:color w:val="CCCCCC"/>
+          <w:sz w:val="21"/>
+          <w:szCs w:val="21"/>
+          <w:lang w:eastAsia="pt-PT"/>
+          <w14:ligatures w14:val="none"/>
+        </w:rPr>
+        <w:t xml:space="preserve"> </w:t>
+      </w:r>
+      <w:r>
+        <w:rPr>
+          <w:rFonts w:ascii="Consolas" w:eastAsia="Times New Roman" w:hAnsi="Consolas" w:cs="Times New Roman"/>
+          <w:color w:val="569CD6"/>
+          <w:sz w:val="21"/>
+          <w:szCs w:val="21"/>
+          <w:lang w:eastAsia="pt-PT"/>
+          <w14:ligatures w14:val="none"/>
+        </w:rPr>
+        <w:t>TABLE</w:t>
+      </w:r>
+      <w:r>
+        <w:rPr>
+          <w:rFonts w:ascii="Consolas" w:eastAsia="Times New Roman" w:hAnsi="Consolas" w:cs="Times New Roman"/>
+          <w:color w:val="CCCCCC"/>
+          <w:sz w:val="21"/>
+          <w:szCs w:val="21"/>
+          <w:lang w:eastAsia="pt-PT"/>
+          <w14:ligatures w14:val="none"/>
+        </w:rPr>
+        <w:t xml:space="preserve"> </w:t>
+      </w:r>
+      <w:proofErr w:type="spellStart"/>
+      <w:r>
+        <w:rPr>
+          <w:rFonts w:ascii="Consolas" w:eastAsia="Times New Roman" w:hAnsi="Consolas" w:cs="Times New Roman"/>
+          <w:color w:val="CCCCCC"/>
+          <w:sz w:val="21"/>
+          <w:szCs w:val="21"/>
+          <w:lang w:eastAsia="pt-PT"/>
+          <w14:ligatures w14:val="none"/>
+        </w:rPr>
+        <w:t>tb_aluno</w:t>
+      </w:r>
+      <w:proofErr w:type="spellEnd"/>
+      <w:r>
+        <w:rPr>
+          <w:rFonts w:ascii="Consolas" w:eastAsia="Times New Roman" w:hAnsi="Consolas" w:cs="Times New Roman"/>
+          <w:color w:val="CCCCCC"/>
+          <w:sz w:val="21"/>
+          <w:szCs w:val="21"/>
+          <w:lang w:eastAsia="pt-PT"/>
+          <w14:ligatures w14:val="none"/>
+        </w:rPr>
+        <w:t>;</w:t>
+      </w:r>
+    </w:p>
+    <w:p>
+      <w:pPr>
+        <w:pStyle w:val="Ttulo2"/>
+        <w:spacing w:before="240"/>
+      </w:pPr>
+      <w:r>
+        <w:t>Alimentar a tabela</w:t>
+      </w:r>
+    </w:p>
+    <w:p>
+      <w:pPr>
+        <w:shd w:val="clear" w:color="auto" w:fill="1F1F1F"/>
+        <w:spacing w:line="285" w:lineRule="atLeast"/>
+        <w:jc w:val="left"/>
+        <w:rPr>
+          <w:rFonts w:ascii="Consolas" w:eastAsia="Times New Roman" w:hAnsi="Consolas" w:cs="Times New Roman"/>
+          <w:color w:val="CCCCCC"/>
+          <w:sz w:val="21"/>
+          <w:szCs w:val="21"/>
+          <w:lang w:val="pt-PT" w:eastAsia="pt-PT"/>
+          <w14:ligatures w14:val="none"/>
+        </w:rPr>
+      </w:pPr>
+      <w:r>
+        <w:rPr>
+          <w:rFonts w:ascii="Consolas" w:eastAsia="Times New Roman" w:hAnsi="Consolas" w:cs="Times New Roman"/>
+          <w:color w:val="569CD6"/>
+          <w:sz w:val="21"/>
+          <w:szCs w:val="21"/>
+          <w:lang w:val="pt-PT" w:eastAsia="pt-PT"/>
+          <w14:ligatures w14:val="none"/>
+        </w:rPr>
+        <w:t>INSERT INTO</w:t>
+      </w:r>
+      <w:r>
+        <w:rPr>
+          <w:rFonts w:ascii="Consolas" w:eastAsia="Times New Roman" w:hAnsi="Consolas" w:cs="Times New Roman"/>
+          <w:color w:val="CCCCCC"/>
+          <w:sz w:val="21"/>
+          <w:szCs w:val="21"/>
+          <w:lang w:val="pt-PT" w:eastAsia="pt-PT"/>
+          <w14:ligatures w14:val="none"/>
+        </w:rPr>
+        <w:t xml:space="preserve"> </w:t>
+      </w:r>
+      <w:proofErr w:type="spellStart"/>
+      <w:r>
+        <w:rPr>
+          <w:rFonts w:ascii="Consolas" w:eastAsia="Times New Roman" w:hAnsi="Consolas" w:cs="Times New Roman"/>
+          <w:color w:val="CCCCCC"/>
+          <w:sz w:val="21"/>
+          <w:szCs w:val="21"/>
+          <w:lang w:val="pt-PT" w:eastAsia="pt-PT"/>
+          <w14:ligatures w14:val="none"/>
+        </w:rPr>
+        <w:t>tb_aluno</w:t>
+      </w:r>
+      <w:proofErr w:type="spellEnd"/>
+    </w:p>
+    <w:p>
+      <w:pPr>
+        <w:shd w:val="clear" w:color="auto" w:fill="1F1F1F"/>
+        <w:spacing w:line="285" w:lineRule="atLeast"/>
+        <w:jc w:val="left"/>
+        <w:rPr>
+          <w:rFonts w:ascii="Consolas" w:eastAsia="Times New Roman" w:hAnsi="Consolas" w:cs="Times New Roman"/>
+          <w:color w:val="CCCCCC"/>
+          <w:sz w:val="21"/>
+          <w:szCs w:val="21"/>
+          <w:lang w:val="pt-PT" w:eastAsia="pt-PT"/>
+          <w14:ligatures w14:val="none"/>
+        </w:rPr>
+      </w:pPr>
+      <w:r>
+        <w:rPr>
+          <w:rFonts w:ascii="Consolas" w:eastAsia="Times New Roman" w:hAnsi="Consolas" w:cs="Times New Roman"/>
+          <w:color w:val="CCCCCC"/>
+          <w:sz w:val="21"/>
+          <w:szCs w:val="21"/>
+          <w:lang w:val="pt-PT" w:eastAsia="pt-PT"/>
+          <w14:ligatures w14:val="none"/>
+        </w:rPr>
+        <w:t>    (</w:t>
+      </w:r>
+      <w:proofErr w:type="spellStart"/>
+      <w:r>
+        <w:rPr>
+          <w:rFonts w:ascii="Consolas" w:eastAsia="Times New Roman" w:hAnsi="Consolas" w:cs="Times New Roman"/>
+          <w:color w:val="CCCCCC"/>
+          <w:sz w:val="21"/>
+          <w:szCs w:val="21"/>
+          <w:lang w:val="pt-PT" w:eastAsia="pt-PT"/>
+          <w14:ligatures w14:val="none"/>
+        </w:rPr>
+        <w:t>id_</w:t>
+      </w:r>
+      <w:proofErr w:type="gramStart"/>
+      <w:r>
+        <w:rPr>
+          <w:rFonts w:ascii="Consolas" w:eastAsia="Times New Roman" w:hAnsi="Consolas" w:cs="Times New Roman"/>
+          <w:color w:val="CCCCCC"/>
+          <w:sz w:val="21"/>
+          <w:szCs w:val="21"/>
+          <w:lang w:val="pt-PT" w:eastAsia="pt-PT"/>
+          <w14:ligatures w14:val="none"/>
+        </w:rPr>
+        <w:t>aluno,nome</w:t>
+      </w:r>
+      <w:proofErr w:type="gramEnd"/>
+      <w:r>
+        <w:rPr>
+          <w:rFonts w:ascii="Consolas" w:eastAsia="Times New Roman" w:hAnsi="Consolas" w:cs="Times New Roman"/>
+          <w:color w:val="CCCCCC"/>
+          <w:sz w:val="21"/>
+          <w:szCs w:val="21"/>
+          <w:lang w:val="pt-PT" w:eastAsia="pt-PT"/>
+          <w14:ligatures w14:val="none"/>
+        </w:rPr>
+        <w:t>,email,data_nascimento</w:t>
+      </w:r>
+      <w:proofErr w:type="spellEnd"/>
+      <w:r>
+        <w:rPr>
+          <w:rFonts w:ascii="Consolas" w:eastAsia="Times New Roman" w:hAnsi="Consolas" w:cs="Times New Roman"/>
+          <w:color w:val="CCCCCC"/>
+          <w:sz w:val="21"/>
+          <w:szCs w:val="21"/>
+          <w:lang w:val="pt-PT" w:eastAsia="pt-PT"/>
+          <w14:ligatures w14:val="none"/>
+        </w:rPr>
+        <w:t xml:space="preserve">) </w:t>
+      </w:r>
+      <w:r>
+        <w:rPr>
+          <w:rFonts w:ascii="Consolas" w:eastAsia="Times New Roman" w:hAnsi="Consolas" w:cs="Times New Roman"/>
+          <w:color w:val="6A9955"/>
+          <w:sz w:val="21"/>
+          <w:szCs w:val="21"/>
+          <w:lang w:val="pt-PT" w:eastAsia="pt-PT"/>
+          <w14:ligatures w14:val="none"/>
+        </w:rPr>
+        <w:t>-- lista com todas as colunas criadas (atributos)</w:t>
+      </w:r>
+    </w:p>
+    <w:p>
+      <w:pPr>
+        <w:shd w:val="clear" w:color="auto" w:fill="1F1F1F"/>
+        <w:spacing w:line="285" w:lineRule="atLeast"/>
+        <w:jc w:val="left"/>
+        <w:rPr>
+          <w:rFonts w:ascii="Consolas" w:eastAsia="Times New Roman" w:hAnsi="Consolas" w:cs="Times New Roman"/>
+          <w:color w:val="CCCCCC"/>
+          <w:sz w:val="21"/>
+          <w:szCs w:val="21"/>
+          <w:lang w:val="pt-PT" w:eastAsia="pt-PT"/>
+          <w14:ligatures w14:val="none"/>
+        </w:rPr>
+      </w:pPr>
+      <w:r>
+        <w:rPr>
+          <w:rFonts w:ascii="Consolas" w:eastAsia="Times New Roman" w:hAnsi="Consolas" w:cs="Times New Roman"/>
+          <w:color w:val="569CD6"/>
+          <w:sz w:val="21"/>
+          <w:szCs w:val="21"/>
+          <w:lang w:val="pt-PT" w:eastAsia="pt-PT"/>
+          <w14:ligatures w14:val="none"/>
+        </w:rPr>
+        <w:t>VALUES</w:t>
+      </w:r>
+      <w:r>
+        <w:rPr>
+          <w:rFonts w:ascii="Consolas" w:eastAsia="Times New Roman" w:hAnsi="Consolas" w:cs="Times New Roman"/>
+          <w:color w:val="CCCCCC"/>
+          <w:sz w:val="21"/>
+          <w:szCs w:val="21"/>
+          <w:lang w:val="pt-PT" w:eastAsia="pt-PT"/>
+          <w14:ligatures w14:val="none"/>
+        </w:rPr>
+        <w:t xml:space="preserve"> </w:t>
+      </w:r>
+    </w:p>
+    <w:p>
+      <w:pPr>
+        <w:shd w:val="clear" w:color="auto" w:fill="1F1F1F"/>
+        <w:spacing w:line="285" w:lineRule="atLeast"/>
+        <w:jc w:val="left"/>
+        <w:rPr>
+          <w:rFonts w:ascii="Consolas" w:eastAsia="Times New Roman" w:hAnsi="Consolas" w:cs="Times New Roman"/>
+          <w:color w:val="CCCCCC"/>
+          <w:sz w:val="21"/>
+          <w:szCs w:val="21"/>
+          <w:lang w:val="pt-PT" w:eastAsia="pt-PT"/>
+          <w14:ligatures w14:val="none"/>
+        </w:rPr>
+      </w:pPr>
+      <w:r>
+        <w:rPr>
+          <w:rFonts w:ascii="Consolas" w:eastAsia="Times New Roman" w:hAnsi="Consolas" w:cs="Times New Roman"/>
+          <w:color w:val="CCCCCC"/>
+          <w:sz w:val="21"/>
+          <w:szCs w:val="21"/>
+          <w:lang w:val="pt-PT" w:eastAsia="pt-PT"/>
+          <w14:ligatures w14:val="none"/>
+        </w:rPr>
+        <w:t>    (</w:t>
+      </w:r>
+      <w:r>
+        <w:rPr>
+          <w:rFonts w:ascii="Consolas" w:eastAsia="Times New Roman" w:hAnsi="Consolas" w:cs="Times New Roman"/>
+          <w:color w:val="B5CEA8"/>
+          <w:sz w:val="21"/>
+          <w:szCs w:val="21"/>
+          <w:lang w:val="pt-PT" w:eastAsia="pt-PT"/>
+          <w14:ligatures w14:val="none"/>
+        </w:rPr>
+        <w:t>1</w:t>
+      </w:r>
+      <w:r>
+        <w:rPr>
+          <w:rFonts w:ascii="Consolas" w:eastAsia="Times New Roman" w:hAnsi="Consolas" w:cs="Times New Roman"/>
+          <w:color w:val="CCCCCC"/>
+          <w:sz w:val="21"/>
+          <w:szCs w:val="21"/>
+          <w:lang w:val="pt-PT" w:eastAsia="pt-PT"/>
+          <w14:ligatures w14:val="none"/>
+        </w:rPr>
+        <w:t>,</w:t>
+      </w:r>
+      <w:r>
+        <w:rPr>
+          <w:rFonts w:ascii="Consolas" w:eastAsia="Times New Roman" w:hAnsi="Consolas" w:cs="Times New Roman"/>
+          <w:color w:val="CE9178"/>
+          <w:sz w:val="21"/>
+          <w:szCs w:val="21"/>
+          <w:lang w:val="pt-PT" w:eastAsia="pt-PT"/>
+          <w14:ligatures w14:val="none"/>
+        </w:rPr>
+        <w:t>'Maria'</w:t>
+      </w:r>
+      <w:r>
+        <w:rPr>
+          <w:rFonts w:ascii="Consolas" w:eastAsia="Times New Roman" w:hAnsi="Consolas" w:cs="Times New Roman"/>
+          <w:color w:val="CCCCCC"/>
+          <w:sz w:val="21"/>
+          <w:szCs w:val="21"/>
+          <w:lang w:val="pt-PT" w:eastAsia="pt-PT"/>
+          <w14:ligatures w14:val="none"/>
+        </w:rPr>
+        <w:t>,</w:t>
+      </w:r>
+      <w:r>
+        <w:rPr>
+          <w:rFonts w:ascii="Consolas" w:eastAsia="Times New Roman" w:hAnsi="Consolas" w:cs="Times New Roman"/>
+          <w:color w:val="CCCCCC"/>
+          <w:sz w:val="21"/>
+          <w:szCs w:val="21"/>
+          <w:lang w:val="pt-PT" w:eastAsia="pt-PT"/>
+          <w14:ligatures w14:val="none"/>
+        </w:rPr>
+        <w:t xml:space="preserve"> </w:t>
+      </w:r>
+      <w:r>
+        <w:rPr>
+          <w:rFonts w:ascii="Consolas" w:eastAsia="Times New Roman" w:hAnsi="Consolas" w:cs="Times New Roman"/>
+          <w:color w:val="CE9178"/>
+          <w:sz w:val="21"/>
+          <w:szCs w:val="21"/>
+          <w:lang w:val="pt-PT" w:eastAsia="pt-PT"/>
+          <w14:ligatures w14:val="none"/>
+        </w:rPr>
+        <w:t>'maria@email.com</w:t>
+      </w:r>
+      <w:r>
+        <w:rPr>
+          <w:rFonts w:ascii="Consolas" w:eastAsia="Times New Roman" w:hAnsi="Consolas" w:cs="Times New Roman"/>
+          <w:color w:val="CE9178"/>
+          <w:sz w:val="21"/>
+          <w:szCs w:val="21"/>
+          <w:lang w:val="pt-PT" w:eastAsia="pt-PT"/>
+          <w14:ligatures w14:val="none"/>
+        </w:rPr>
+        <w:t>’</w:t>
+      </w:r>
+      <w:r>
+        <w:rPr>
+          <w:rFonts w:ascii="Consolas" w:eastAsia="Times New Roman" w:hAnsi="Consolas" w:cs="Times New Roman"/>
+          <w:color w:val="CCCCCC"/>
+          <w:sz w:val="21"/>
+          <w:szCs w:val="21"/>
+          <w:lang w:val="pt-PT" w:eastAsia="pt-PT"/>
+          <w14:ligatures w14:val="none"/>
+        </w:rPr>
+        <w:t>,</w:t>
+      </w:r>
+      <w:r>
+        <w:rPr>
+          <w:rFonts w:ascii="Consolas" w:eastAsia="Times New Roman" w:hAnsi="Consolas" w:cs="Times New Roman"/>
+          <w:color w:val="CCCCCC"/>
+          <w:sz w:val="21"/>
+          <w:szCs w:val="21"/>
+          <w:lang w:val="pt-PT" w:eastAsia="pt-PT"/>
+          <w14:ligatures w14:val="none"/>
+        </w:rPr>
+        <w:t xml:space="preserve"> </w:t>
+      </w:r>
+      <w:r>
+        <w:rPr>
+          <w:rFonts w:ascii="Consolas" w:eastAsia="Times New Roman" w:hAnsi="Consolas" w:cs="Times New Roman"/>
+          <w:color w:val="B5CEA8"/>
+          <w:sz w:val="21"/>
+          <w:szCs w:val="21"/>
+          <w:lang w:val="pt-PT" w:eastAsia="pt-PT"/>
+          <w14:ligatures w14:val="none"/>
+        </w:rPr>
+        <w:t>2000</w:t>
+      </w:r>
       <w:r>
         <w:rPr>
           <w:rFonts w:ascii="Consolas" w:eastAsia="Times New Roman" w:hAnsi="Consolas" w:cs="Times New Roman"/>
           <w:color w:val="D4D4D4"/>
-          <w:kern w:val="0"/>
-          <w:sz w:val="21"/>
-          <w:szCs w:val="21"/>
-          <w:lang w:eastAsia="pt-BR"/>
-          <w14:ligatures w14:val="none"/>
-        </w:rPr>
-        <w:t>);</w:t>
-      </w:r>
-    </w:p>
-    <w:p>
-      <w:pPr>
-        <w:pStyle w:val="Ttulo3"/>
-        <w:spacing w:before="240" w:after="240"/>
-      </w:pPr>
-      <w:r>
-        <w:t>Excluir</w:t>
-      </w:r>
-    </w:p>
-    <w:p/>
-    <w:p/>
+          <w:sz w:val="21"/>
+          <w:szCs w:val="21"/>
+          <w:lang w:val="pt-PT" w:eastAsia="pt-PT"/>
+          <w14:ligatures w14:val="none"/>
+        </w:rPr>
+        <w:t>-</w:t>
+      </w:r>
+      <w:r>
+        <w:rPr>
+          <w:rFonts w:ascii="Consolas" w:eastAsia="Times New Roman" w:hAnsi="Consolas" w:cs="Times New Roman"/>
+          <w:color w:val="B5CEA8"/>
+          <w:sz w:val="21"/>
+          <w:szCs w:val="21"/>
+          <w:lang w:val="pt-PT" w:eastAsia="pt-PT"/>
+          <w14:ligatures w14:val="none"/>
+        </w:rPr>
+        <w:t>10</w:t>
+      </w:r>
+      <w:r>
+        <w:rPr>
+          <w:rFonts w:ascii="Consolas" w:eastAsia="Times New Roman" w:hAnsi="Consolas" w:cs="Times New Roman"/>
+          <w:color w:val="D4D4D4"/>
+          <w:sz w:val="21"/>
+          <w:szCs w:val="21"/>
+          <w:lang w:val="pt-PT" w:eastAsia="pt-PT"/>
+          <w14:ligatures w14:val="none"/>
+        </w:rPr>
+        <w:t>-</w:t>
+      </w:r>
+      <w:r>
+        <w:rPr>
+          <w:rFonts w:ascii="Consolas" w:eastAsia="Times New Roman" w:hAnsi="Consolas" w:cs="Times New Roman"/>
+          <w:color w:val="B5CEA8"/>
+          <w:sz w:val="21"/>
+          <w:szCs w:val="21"/>
+          <w:lang w:val="pt-PT" w:eastAsia="pt-PT"/>
+          <w14:ligatures w14:val="none"/>
+        </w:rPr>
+        <w:t>20</w:t>
+      </w:r>
+      <w:r>
+        <w:rPr>
+          <w:rFonts w:ascii="Consolas" w:eastAsia="Times New Roman" w:hAnsi="Consolas" w:cs="Times New Roman"/>
+          <w:color w:val="CCCCCC"/>
+          <w:sz w:val="21"/>
+          <w:szCs w:val="21"/>
+          <w:lang w:val="pt-PT" w:eastAsia="pt-PT"/>
+          <w14:ligatures w14:val="none"/>
+        </w:rPr>
+        <w:t xml:space="preserve">); </w:t>
+      </w:r>
+      <w:r>
+        <w:rPr>
+          <w:rFonts w:ascii="Consolas" w:eastAsia="Times New Roman" w:hAnsi="Consolas" w:cs="Times New Roman"/>
+          <w:color w:val="6A9955"/>
+          <w:sz w:val="21"/>
+          <w:szCs w:val="21"/>
+          <w:lang w:val="pt-PT" w:eastAsia="pt-PT"/>
+          <w14:ligatures w14:val="none"/>
+        </w:rPr>
+        <w:t>-- Valores das col</w:t>
+      </w:r>
+      <w:r>
+        <w:rPr>
+          <w:rFonts w:ascii="Consolas" w:eastAsia="Times New Roman" w:hAnsi="Consolas" w:cs="Times New Roman"/>
+          <w:color w:val="6A9955"/>
+          <w:sz w:val="21"/>
+          <w:szCs w:val="21"/>
+          <w:lang w:val="pt-PT" w:eastAsia="pt-PT"/>
+          <w14:ligatures w14:val="none"/>
+        </w:rPr>
+        <w:t>u</w:t>
+      </w:r>
+      <w:r>
+        <w:rPr>
+          <w:rFonts w:ascii="Consolas" w:eastAsia="Times New Roman" w:hAnsi="Consolas" w:cs="Times New Roman"/>
+          <w:color w:val="6A9955"/>
+          <w:sz w:val="21"/>
+          <w:szCs w:val="21"/>
+          <w:lang w:val="pt-PT" w:eastAsia="pt-PT"/>
+          <w14:ligatures w14:val="none"/>
+        </w:rPr>
+        <w:t>nas de acordo com a ordem informada acima. Obs.: data no formato ANO-MÊS-DIA</w:t>
+      </w:r>
+    </w:p>
+    <w:p>
+      <w:pPr>
+        <w:pStyle w:val="Ttulo2"/>
+        <w:spacing w:before="240"/>
+      </w:pPr>
+      <w:r>
+        <w:t>Visualizar a tabela com os dados inseridos</w:t>
+      </w:r>
+    </w:p>
+    <w:p>
+      <w:pPr>
+        <w:shd w:val="clear" w:color="auto" w:fill="1F1F1F"/>
+        <w:spacing w:line="285" w:lineRule="atLeast"/>
+        <w:jc w:val="left"/>
+        <w:rPr>
+          <w:rFonts w:ascii="Consolas" w:eastAsia="Times New Roman" w:hAnsi="Consolas" w:cs="Times New Roman"/>
+          <w:color w:val="CCCCCC"/>
+          <w:sz w:val="21"/>
+          <w:szCs w:val="21"/>
+          <w:lang w:val="pt-PT" w:eastAsia="pt-PT"/>
+          <w14:ligatures w14:val="none"/>
+        </w:rPr>
+      </w:pPr>
+      <w:r>
+        <w:rPr>
+          <w:rFonts w:ascii="Consolas" w:eastAsia="Times New Roman" w:hAnsi="Consolas" w:cs="Times New Roman"/>
+          <w:color w:val="569CD6"/>
+          <w:sz w:val="21"/>
+          <w:szCs w:val="21"/>
+          <w:lang w:val="pt-PT" w:eastAsia="pt-PT"/>
+          <w14:ligatures w14:val="none"/>
+        </w:rPr>
+        <w:t>SELECT</w:t>
+      </w:r>
+      <w:r>
+        <w:rPr>
+          <w:rFonts w:ascii="Consolas" w:eastAsia="Times New Roman" w:hAnsi="Consolas" w:cs="Times New Roman"/>
+          <w:color w:val="CCCCCC"/>
+          <w:sz w:val="21"/>
+          <w:szCs w:val="21"/>
+          <w:lang w:val="pt-PT" w:eastAsia="pt-PT"/>
+          <w14:ligatures w14:val="none"/>
+        </w:rPr>
+        <w:t xml:space="preserve"> </w:t>
+      </w:r>
+      <w:r>
+        <w:rPr>
+          <w:rFonts w:ascii="Consolas" w:eastAsia="Times New Roman" w:hAnsi="Consolas" w:cs="Times New Roman"/>
+          <w:color w:val="D4D4D4"/>
+          <w:sz w:val="21"/>
+          <w:szCs w:val="21"/>
+          <w:lang w:val="pt-PT" w:eastAsia="pt-PT"/>
+          <w14:ligatures w14:val="none"/>
+        </w:rPr>
+        <w:t>*</w:t>
+      </w:r>
+      <w:r>
+        <w:rPr>
+          <w:rFonts w:ascii="Consolas" w:eastAsia="Times New Roman" w:hAnsi="Consolas" w:cs="Times New Roman"/>
+          <w:color w:val="CCCCCC"/>
+          <w:sz w:val="21"/>
+          <w:szCs w:val="21"/>
+          <w:lang w:val="pt-PT" w:eastAsia="pt-PT"/>
+          <w14:ligatures w14:val="none"/>
+        </w:rPr>
+        <w:t xml:space="preserve"> </w:t>
+      </w:r>
+      <w:r>
+        <w:rPr>
+          <w:rFonts w:ascii="Consolas" w:eastAsia="Times New Roman" w:hAnsi="Consolas" w:cs="Times New Roman"/>
+          <w:color w:val="569CD6"/>
+          <w:sz w:val="21"/>
+          <w:szCs w:val="21"/>
+          <w:lang w:val="pt-PT" w:eastAsia="pt-PT"/>
+          <w14:ligatures w14:val="none"/>
+        </w:rPr>
+        <w:t>FROM</w:t>
+      </w:r>
+      <w:r>
+        <w:rPr>
+          <w:rFonts w:ascii="Consolas" w:eastAsia="Times New Roman" w:hAnsi="Consolas" w:cs="Times New Roman"/>
+          <w:color w:val="CCCCCC"/>
+          <w:sz w:val="21"/>
+          <w:szCs w:val="21"/>
+          <w:lang w:val="pt-PT" w:eastAsia="pt-PT"/>
+          <w14:ligatures w14:val="none"/>
+        </w:rPr>
+        <w:t xml:space="preserve"> </w:t>
+      </w:r>
+      <w:proofErr w:type="spellStart"/>
+      <w:r>
+        <w:rPr>
+          <w:rFonts w:ascii="Consolas" w:eastAsia="Times New Roman" w:hAnsi="Consolas" w:cs="Times New Roman"/>
+          <w:color w:val="CCCCCC"/>
+          <w:sz w:val="21"/>
+          <w:szCs w:val="21"/>
+          <w:lang w:val="pt-PT" w:eastAsia="pt-PT"/>
+          <w14:ligatures w14:val="none"/>
+        </w:rPr>
+        <w:t>tb_aluno</w:t>
+      </w:r>
+      <w:proofErr w:type="spellEnd"/>
+      <w:r>
+        <w:rPr>
+          <w:rFonts w:ascii="Consolas" w:eastAsia="Times New Roman" w:hAnsi="Consolas" w:cs="Times New Roman"/>
+          <w:color w:val="CCCCCC"/>
+          <w:sz w:val="21"/>
+          <w:szCs w:val="21"/>
+          <w:lang w:val="pt-PT" w:eastAsia="pt-PT"/>
+          <w14:ligatures w14:val="none"/>
+        </w:rPr>
+        <w:t xml:space="preserve">; </w:t>
+      </w:r>
+      <w:r>
+        <w:rPr>
+          <w:rFonts w:ascii="Consolas" w:eastAsia="Times New Roman" w:hAnsi="Consolas" w:cs="Times New Roman"/>
+          <w:color w:val="6A9955"/>
+          <w:sz w:val="21"/>
+          <w:szCs w:val="21"/>
+          <w:lang w:val="pt-PT" w:eastAsia="pt-PT"/>
+          <w14:ligatures w14:val="none"/>
+        </w:rPr>
+        <w:t>-- o asterisco informa que quer trazer todas as colunas</w:t>
+      </w:r>
+    </w:p>
+    <w:p>
+      <w:pPr>
+        <w:pStyle w:val="Ttulo2"/>
+        <w:spacing w:before="240"/>
+        <w:rPr>
+          <w:lang w:val="pt-PT"/>
+        </w:rPr>
+      </w:pPr>
+      <w:r>
+        <w:rPr>
+          <w:lang w:val="pt-PT"/>
+        </w:rPr>
+        <w:t>Visualizar uma coluna da tabela</w:t>
+      </w:r>
+    </w:p>
+    <w:p>
+      <w:pPr>
+        <w:shd w:val="clear" w:color="auto" w:fill="1F1F1F"/>
+        <w:spacing w:line="285" w:lineRule="atLeast"/>
+        <w:jc w:val="left"/>
+        <w:rPr>
+          <w:rFonts w:ascii="Consolas" w:eastAsia="Times New Roman" w:hAnsi="Consolas" w:cs="Times New Roman"/>
+          <w:color w:val="CCCCCC"/>
+          <w:sz w:val="21"/>
+          <w:szCs w:val="21"/>
+          <w:lang w:val="pt-PT" w:eastAsia="pt-PT"/>
+          <w14:ligatures w14:val="none"/>
+        </w:rPr>
+      </w:pPr>
+      <w:r>
+        <w:rPr>
+          <w:rFonts w:ascii="Consolas" w:eastAsia="Times New Roman" w:hAnsi="Consolas" w:cs="Times New Roman"/>
+          <w:color w:val="569CD6"/>
+          <w:sz w:val="21"/>
+          <w:szCs w:val="21"/>
+          <w:lang w:val="pt-PT" w:eastAsia="pt-PT"/>
+          <w14:ligatures w14:val="none"/>
+        </w:rPr>
+        <w:t>SELECT</w:t>
+      </w:r>
+      <w:r>
+        <w:rPr>
+          <w:rFonts w:ascii="Consolas" w:eastAsia="Times New Roman" w:hAnsi="Consolas" w:cs="Times New Roman"/>
+          <w:color w:val="CCCCCC"/>
+          <w:sz w:val="21"/>
+          <w:szCs w:val="21"/>
+          <w:lang w:val="pt-PT" w:eastAsia="pt-PT"/>
+          <w14:ligatures w14:val="none"/>
+        </w:rPr>
+        <w:t xml:space="preserve"> nome </w:t>
+      </w:r>
+      <w:r>
+        <w:rPr>
+          <w:rFonts w:ascii="Consolas" w:eastAsia="Times New Roman" w:hAnsi="Consolas" w:cs="Times New Roman"/>
+          <w:color w:val="569CD6"/>
+          <w:sz w:val="21"/>
+          <w:szCs w:val="21"/>
+          <w:lang w:val="pt-PT" w:eastAsia="pt-PT"/>
+          <w14:ligatures w14:val="none"/>
+        </w:rPr>
+        <w:t>FROM</w:t>
+      </w:r>
+      <w:r>
+        <w:rPr>
+          <w:rFonts w:ascii="Consolas" w:eastAsia="Times New Roman" w:hAnsi="Consolas" w:cs="Times New Roman"/>
+          <w:color w:val="CCCCCC"/>
+          <w:sz w:val="21"/>
+          <w:szCs w:val="21"/>
+          <w:lang w:val="pt-PT" w:eastAsia="pt-PT"/>
+          <w14:ligatures w14:val="none"/>
+        </w:rPr>
+        <w:t xml:space="preserve"> </w:t>
+      </w:r>
+      <w:proofErr w:type="spellStart"/>
+      <w:r>
+        <w:rPr>
+          <w:rFonts w:ascii="Consolas" w:eastAsia="Times New Roman" w:hAnsi="Consolas" w:cs="Times New Roman"/>
+          <w:color w:val="CCCCCC"/>
+          <w:sz w:val="21"/>
+          <w:szCs w:val="21"/>
+          <w:lang w:val="pt-PT" w:eastAsia="pt-PT"/>
+          <w14:ligatures w14:val="none"/>
+        </w:rPr>
+        <w:t>tb_aluno</w:t>
+      </w:r>
+      <w:proofErr w:type="spellEnd"/>
+      <w:r>
+        <w:rPr>
+          <w:rFonts w:ascii="Consolas" w:eastAsia="Times New Roman" w:hAnsi="Consolas" w:cs="Times New Roman"/>
+          <w:color w:val="CCCCCC"/>
+          <w:sz w:val="21"/>
+          <w:szCs w:val="21"/>
+          <w:lang w:val="pt-PT" w:eastAsia="pt-PT"/>
+          <w14:ligatures w14:val="none"/>
+        </w:rPr>
+        <w:t xml:space="preserve">; </w:t>
+      </w:r>
+      <w:r>
+        <w:rPr>
+          <w:rFonts w:ascii="Consolas" w:eastAsia="Times New Roman" w:hAnsi="Consolas" w:cs="Times New Roman"/>
+          <w:color w:val="6A9955"/>
+          <w:sz w:val="21"/>
+          <w:szCs w:val="21"/>
+          <w:lang w:val="pt-PT" w:eastAsia="pt-PT"/>
+          <w14:ligatures w14:val="none"/>
+        </w:rPr>
+        <w:t>-- informa quais colunas quer visualizar colocando o nome delas no lugar do asterisco</w:t>
+      </w:r>
+    </w:p>
+    <w:p>
+      <w:pPr>
+        <w:pStyle w:val="Ttulo2"/>
+        <w:spacing w:before="240"/>
+        <w:rPr>
+          <w:lang w:val="pt-PT"/>
+        </w:rPr>
+      </w:pPr>
+      <w:r>
+        <w:rPr>
+          <w:lang w:val="pt-PT"/>
+        </w:rPr>
+        <w:t>Visualizar mais de uma coluna da tabela</w:t>
+      </w:r>
+    </w:p>
+    <w:p>
+      <w:pPr>
+        <w:shd w:val="clear" w:color="auto" w:fill="1F1F1F"/>
+        <w:spacing w:line="285" w:lineRule="atLeast"/>
+        <w:jc w:val="left"/>
+        <w:rPr>
+          <w:rFonts w:ascii="Consolas" w:eastAsia="Times New Roman" w:hAnsi="Consolas" w:cs="Times New Roman"/>
+          <w:color w:val="CCCCCC"/>
+          <w:sz w:val="21"/>
+          <w:szCs w:val="21"/>
+          <w:lang w:val="en-US" w:eastAsia="pt-PT"/>
+          <w14:ligatures w14:val="none"/>
+        </w:rPr>
+      </w:pPr>
+      <w:r>
+        <w:rPr>
+          <w:rFonts w:ascii="Consolas" w:eastAsia="Times New Roman" w:hAnsi="Consolas" w:cs="Times New Roman"/>
+          <w:color w:val="569CD6"/>
+          <w:sz w:val="21"/>
+          <w:szCs w:val="21"/>
+          <w:lang w:val="en-US" w:eastAsia="pt-PT"/>
+          <w14:ligatures w14:val="none"/>
+        </w:rPr>
+        <w:t>SELECT</w:t>
+      </w:r>
+      <w:r>
+        <w:rPr>
+          <w:rFonts w:ascii="Consolas" w:eastAsia="Times New Roman" w:hAnsi="Consolas" w:cs="Times New Roman"/>
+          <w:color w:val="CCCCCC"/>
+          <w:sz w:val="21"/>
+          <w:szCs w:val="21"/>
+          <w:lang w:val="en-US" w:eastAsia="pt-PT"/>
+          <w14:ligatures w14:val="none"/>
+        </w:rPr>
+        <w:t xml:space="preserve"> </w:t>
+      </w:r>
+      <w:proofErr w:type="spellStart"/>
+      <w:r>
+        <w:rPr>
+          <w:rFonts w:ascii="Consolas" w:eastAsia="Times New Roman" w:hAnsi="Consolas" w:cs="Times New Roman"/>
+          <w:color w:val="CCCCCC"/>
+          <w:sz w:val="21"/>
+          <w:szCs w:val="21"/>
+          <w:lang w:val="en-US" w:eastAsia="pt-PT"/>
+          <w14:ligatures w14:val="none"/>
+        </w:rPr>
+        <w:t>nome</w:t>
+      </w:r>
+      <w:proofErr w:type="spellEnd"/>
+      <w:r>
+        <w:rPr>
+          <w:rFonts w:ascii="Consolas" w:eastAsia="Times New Roman" w:hAnsi="Consolas" w:cs="Times New Roman"/>
+          <w:color w:val="CCCCCC"/>
+          <w:sz w:val="21"/>
+          <w:szCs w:val="21"/>
+          <w:lang w:val="en-US" w:eastAsia="pt-PT"/>
+          <w14:ligatures w14:val="none"/>
+        </w:rPr>
+        <w:t xml:space="preserve">, email </w:t>
+      </w:r>
+      <w:r>
+        <w:rPr>
+          <w:rFonts w:ascii="Consolas" w:eastAsia="Times New Roman" w:hAnsi="Consolas" w:cs="Times New Roman"/>
+          <w:color w:val="569CD6"/>
+          <w:sz w:val="21"/>
+          <w:szCs w:val="21"/>
+          <w:lang w:val="en-US" w:eastAsia="pt-PT"/>
+          <w14:ligatures w14:val="none"/>
+        </w:rPr>
+        <w:t>FROM</w:t>
+      </w:r>
+      <w:r>
+        <w:rPr>
+          <w:rFonts w:ascii="Consolas" w:eastAsia="Times New Roman" w:hAnsi="Consolas" w:cs="Times New Roman"/>
+          <w:color w:val="CCCCCC"/>
+          <w:sz w:val="21"/>
+          <w:szCs w:val="21"/>
+          <w:lang w:val="en-US" w:eastAsia="pt-PT"/>
+          <w14:ligatures w14:val="none"/>
+        </w:rPr>
+        <w:t xml:space="preserve"> </w:t>
+      </w:r>
+      <w:proofErr w:type="spellStart"/>
+      <w:r>
+        <w:rPr>
+          <w:rFonts w:ascii="Consolas" w:eastAsia="Times New Roman" w:hAnsi="Consolas" w:cs="Times New Roman"/>
+          <w:color w:val="CCCCCC"/>
+          <w:sz w:val="21"/>
+          <w:szCs w:val="21"/>
+          <w:lang w:val="en-US" w:eastAsia="pt-PT"/>
+          <w14:ligatures w14:val="none"/>
+        </w:rPr>
+        <w:t>tb_</w:t>
+      </w:r>
+      <w:proofErr w:type="gramStart"/>
+      <w:r>
+        <w:rPr>
+          <w:rFonts w:ascii="Consolas" w:eastAsia="Times New Roman" w:hAnsi="Consolas" w:cs="Times New Roman"/>
+          <w:color w:val="CCCCCC"/>
+          <w:sz w:val="21"/>
+          <w:szCs w:val="21"/>
+          <w:lang w:val="en-US" w:eastAsia="pt-PT"/>
+          <w14:ligatures w14:val="none"/>
+        </w:rPr>
+        <w:t>aluno</w:t>
+      </w:r>
+      <w:proofErr w:type="spellEnd"/>
+      <w:r>
+        <w:rPr>
+          <w:rFonts w:ascii="Consolas" w:eastAsia="Times New Roman" w:hAnsi="Consolas" w:cs="Times New Roman"/>
+          <w:color w:val="CCCCCC"/>
+          <w:sz w:val="21"/>
+          <w:szCs w:val="21"/>
+          <w:lang w:val="en-US" w:eastAsia="pt-PT"/>
+          <w14:ligatures w14:val="none"/>
+        </w:rPr>
+        <w:t>;</w:t>
+      </w:r>
+      <w:proofErr w:type="gramEnd"/>
+    </w:p>
+    <w:p>
+      <w:pPr>
+        <w:pStyle w:val="Ttulo2"/>
+        <w:spacing w:before="240"/>
+      </w:pPr>
+      <w:r>
+        <w:t>Alterar o nome da coluna</w:t>
+      </w:r>
+    </w:p>
+    <w:p>
+      <w:pPr>
+        <w:shd w:val="clear" w:color="auto" w:fill="1F1F1F"/>
+        <w:spacing w:line="285" w:lineRule="atLeast"/>
+        <w:jc w:val="left"/>
+        <w:rPr>
+          <w:rFonts w:ascii="Consolas" w:eastAsia="Times New Roman" w:hAnsi="Consolas" w:cs="Times New Roman"/>
+          <w:color w:val="CCCCCC"/>
+          <w:sz w:val="21"/>
+          <w:szCs w:val="21"/>
+          <w:lang w:val="pt-PT" w:eastAsia="pt-PT"/>
+          <w14:ligatures w14:val="none"/>
+        </w:rPr>
+      </w:pPr>
+      <w:r>
+        <w:rPr>
+          <w:rFonts w:ascii="Consolas" w:eastAsia="Times New Roman" w:hAnsi="Consolas" w:cs="Times New Roman"/>
+          <w:color w:val="CCCCCC"/>
+          <w:sz w:val="21"/>
+          <w:szCs w:val="21"/>
+          <w:lang w:val="pt-PT" w:eastAsia="pt-PT"/>
+          <w14:ligatures w14:val="none"/>
+        </w:rPr>
+        <w:t xml:space="preserve">RENAME </w:t>
+      </w:r>
+      <w:r>
+        <w:rPr>
+          <w:rFonts w:ascii="Consolas" w:eastAsia="Times New Roman" w:hAnsi="Consolas" w:cs="Times New Roman"/>
+          <w:color w:val="569CD6"/>
+          <w:sz w:val="21"/>
+          <w:szCs w:val="21"/>
+          <w:lang w:val="pt-PT" w:eastAsia="pt-PT"/>
+          <w14:ligatures w14:val="none"/>
+        </w:rPr>
+        <w:t>TABLE</w:t>
+      </w:r>
+      <w:r>
+        <w:rPr>
+          <w:rFonts w:ascii="Consolas" w:eastAsia="Times New Roman" w:hAnsi="Consolas" w:cs="Times New Roman"/>
+          <w:color w:val="CCCCCC"/>
+          <w:sz w:val="21"/>
+          <w:szCs w:val="21"/>
+          <w:lang w:val="pt-PT" w:eastAsia="pt-PT"/>
+          <w14:ligatures w14:val="none"/>
+        </w:rPr>
+        <w:t xml:space="preserve"> </w:t>
+      </w:r>
+      <w:proofErr w:type="spellStart"/>
+      <w:r>
+        <w:rPr>
+          <w:rFonts w:ascii="Consolas" w:eastAsia="Times New Roman" w:hAnsi="Consolas" w:cs="Times New Roman"/>
+          <w:color w:val="CCCCCC"/>
+          <w:sz w:val="21"/>
+          <w:szCs w:val="21"/>
+          <w:lang w:val="pt-PT" w:eastAsia="pt-PT"/>
+          <w14:ligatures w14:val="none"/>
+        </w:rPr>
+        <w:t>tb_aluno</w:t>
+      </w:r>
+      <w:proofErr w:type="spellEnd"/>
+      <w:r>
+        <w:rPr>
+          <w:rFonts w:ascii="Consolas" w:eastAsia="Times New Roman" w:hAnsi="Consolas" w:cs="Times New Roman"/>
+          <w:color w:val="CCCCCC"/>
+          <w:sz w:val="21"/>
+          <w:szCs w:val="21"/>
+          <w:lang w:val="pt-PT" w:eastAsia="pt-PT"/>
+          <w14:ligatures w14:val="none"/>
+        </w:rPr>
+        <w:t xml:space="preserve"> </w:t>
+      </w:r>
+      <w:r>
+        <w:rPr>
+          <w:rFonts w:ascii="Consolas" w:eastAsia="Times New Roman" w:hAnsi="Consolas" w:cs="Times New Roman"/>
+          <w:color w:val="569CD6"/>
+          <w:sz w:val="21"/>
+          <w:szCs w:val="21"/>
+          <w:lang w:val="pt-PT" w:eastAsia="pt-PT"/>
+          <w14:ligatures w14:val="none"/>
+        </w:rPr>
+        <w:t>TO</w:t>
+      </w:r>
+      <w:r>
+        <w:rPr>
+          <w:rFonts w:ascii="Consolas" w:eastAsia="Times New Roman" w:hAnsi="Consolas" w:cs="Times New Roman"/>
+          <w:color w:val="CCCCCC"/>
+          <w:sz w:val="21"/>
+          <w:szCs w:val="21"/>
+          <w:lang w:val="pt-PT" w:eastAsia="pt-PT"/>
+          <w14:ligatures w14:val="none"/>
+        </w:rPr>
+        <w:t xml:space="preserve"> </w:t>
+      </w:r>
+      <w:proofErr w:type="spellStart"/>
+      <w:r>
+        <w:rPr>
+          <w:rFonts w:ascii="Consolas" w:eastAsia="Times New Roman" w:hAnsi="Consolas" w:cs="Times New Roman"/>
+          <w:color w:val="CCCCCC"/>
+          <w:sz w:val="21"/>
+          <w:szCs w:val="21"/>
+          <w:lang w:val="pt-PT" w:eastAsia="pt-PT"/>
+          <w14:ligatures w14:val="none"/>
+        </w:rPr>
+        <w:t>tb_pessoa</w:t>
+      </w:r>
+      <w:proofErr w:type="spellEnd"/>
+      <w:r>
+        <w:rPr>
+          <w:rFonts w:ascii="Consolas" w:eastAsia="Times New Roman" w:hAnsi="Consolas" w:cs="Times New Roman"/>
+          <w:color w:val="CCCCCC"/>
+          <w:sz w:val="21"/>
+          <w:szCs w:val="21"/>
+          <w:lang w:val="pt-PT" w:eastAsia="pt-PT"/>
+          <w14:ligatures w14:val="none"/>
+        </w:rPr>
+        <w:t>;</w:t>
+      </w:r>
+    </w:p>
+    <w:p>
+      <w:pPr>
+        <w:pStyle w:val="Ttulo2"/>
+        <w:spacing w:before="240"/>
+      </w:pPr>
+    </w:p>
     <w:sectPr>
       <w:pgSz w:w="11906" w:h="16838" w:code="9"/>
       <w:pgMar w:top="1701" w:right="1134" w:bottom="1134" w:left="1701" w:header="1134" w:footer="1134" w:gutter="0"/>
@@ -820,16 +2064,214 @@
 </w:document>
 </file>
 
+<file path=word/numbering.xml><?xml version="1.0" encoding="utf-8"?>
+<w:numbering xmlns:wpc="http://schemas.microsoft.com/office/word/2010/wordprocessingCanvas" xmlns:cx="http://schemas.microsoft.com/office/drawing/2014/chartex" xmlns:cx1="http://schemas.microsoft.com/office/drawing/2015/9/8/chartex" xmlns:cx2="http://schemas.microsoft.com/office/drawing/2015/10/21/chartex" xmlns:cx3="http://schemas.microsoft.com/office/drawing/2016/5/9/chartex" xmlns:cx4="http://schemas.microsoft.com/office/drawing/2016/5/10/chartex" xmlns:cx5="http://schemas.microsoft.com/office/drawing/2016/5/11/chartex" xmlns:cx6="http://schemas.microsoft.com/office/drawing/2016/5/12/chartex" xmlns:cx7="http://schemas.microsoft.com/office/drawing/2016/5/13/chartex" xmlns:cx8="http://schemas.microsoft.com/office/drawing/2016/5/14/chartex" xmlns:mc="http://schemas.openxmlformats.org/markup-compatibility/2006" xmlns:aink="http://schemas.microsoft.com/office/drawing/2016/ink" xmlns:am3d="http://schemas.microsoft.com/office/drawing/2017/model3d" xmlns:o="urn:schemas-microsoft-com:office:office" xmlns:oel="http://schemas.microsoft.com/office/2019/extlst" xmlns:r="http://schemas.openxmlformats.org/officeDocument/2006/relationships" xmlns:m="http://schemas.openxmlformats.org/officeDocument/2006/math" xmlns:v="urn:schemas-microsoft-com:vml" xmlns:wp14="http://schemas.microsoft.com/office/word/2010/wordprocessingDrawing" xmlns:wp="http://schemas.openxmlformats.org/drawingml/2006/wordprocessingDrawing" xmlns:w10="urn:schemas-microsoft-com:office:word" xmlns:w="http://schemas.openxmlformats.org/wordprocessingml/2006/main" xmlns:w14="http://schemas.microsoft.com/office/word/2010/wordml" xmlns:w15="http://schemas.microsoft.com/office/word/2012/wordml" xmlns:w16cex="http://schemas.microsoft.com/office/word/2018/wordml/cex" xmlns:w16cid="http://schemas.microsoft.com/office/word/2016/wordml/cid" xmlns:w16="http://schemas.microsoft.com/office/word/2018/wordml" xmlns:w16du="http://schemas.microsoft.com/office/word/2023/wordml/word16du" xmlns:w16sdtdh="http://schemas.microsoft.com/office/word/2020/wordml/sdtdatahash" xmlns:w16se="http://schemas.microsoft.com/office/word/2015/wordml/symex" xmlns:wpg="http://schemas.microsoft.com/office/word/2010/wordprocessingGroup" xmlns:wpi="http://schemas.microsoft.com/office/word/2010/wordprocessingInk" xmlns:wne="http://schemas.microsoft.com/office/word/2006/wordml" xmlns:wps="http://schemas.microsoft.com/office/word/2010/wordprocessingShape" mc:Ignorable="w14 w15 w16se w16cid w16 w16cex w16sdtdh w16du wp14">
+  <w:abstractNum w:abstractNumId="0" w15:restartNumberingAfterBreak="0">
+    <w:nsid w:val="1DF03207"/>
+    <w:multiLevelType w:val="hybridMultilevel"/>
+    <w:tmpl w:val="32CC03E0"/>
+    <w:lvl w:ilvl="0" w:tplc="E228A920">
+      <w:start w:val="1"/>
+      <w:numFmt w:val="lowerLetter"/>
+      <w:pStyle w:val="Alnea"/>
+      <w:lvlText w:val="%1)"/>
+      <w:lvlJc w:val="left"/>
+      <w:pPr>
+        <w:ind w:left="720" w:hanging="360"/>
+      </w:pPr>
+    </w:lvl>
+    <w:lvl w:ilvl="1" w:tplc="08160019" w:tentative="1">
+      <w:start w:val="1"/>
+      <w:numFmt w:val="lowerLetter"/>
+      <w:lvlText w:val="%2."/>
+      <w:lvlJc w:val="left"/>
+      <w:pPr>
+        <w:ind w:left="1440" w:hanging="360"/>
+      </w:pPr>
+    </w:lvl>
+    <w:lvl w:ilvl="2" w:tplc="0816001B" w:tentative="1">
+      <w:start w:val="1"/>
+      <w:numFmt w:val="lowerRoman"/>
+      <w:lvlText w:val="%3."/>
+      <w:lvlJc w:val="right"/>
+      <w:pPr>
+        <w:ind w:left="2160" w:hanging="180"/>
+      </w:pPr>
+    </w:lvl>
+    <w:lvl w:ilvl="3" w:tplc="0816000F" w:tentative="1">
+      <w:start w:val="1"/>
+      <w:numFmt w:val="decimal"/>
+      <w:lvlText w:val="%4."/>
+      <w:lvlJc w:val="left"/>
+      <w:pPr>
+        <w:ind w:left="2880" w:hanging="360"/>
+      </w:pPr>
+    </w:lvl>
+    <w:lvl w:ilvl="4" w:tplc="08160019" w:tentative="1">
+      <w:start w:val="1"/>
+      <w:numFmt w:val="lowerLetter"/>
+      <w:lvlText w:val="%5."/>
+      <w:lvlJc w:val="left"/>
+      <w:pPr>
+        <w:ind w:left="3600" w:hanging="360"/>
+      </w:pPr>
+    </w:lvl>
+    <w:lvl w:ilvl="5" w:tplc="0816001B" w:tentative="1">
+      <w:start w:val="1"/>
+      <w:numFmt w:val="lowerRoman"/>
+      <w:lvlText w:val="%6."/>
+      <w:lvlJc w:val="right"/>
+      <w:pPr>
+        <w:ind w:left="4320" w:hanging="180"/>
+      </w:pPr>
+    </w:lvl>
+    <w:lvl w:ilvl="6" w:tplc="0816000F" w:tentative="1">
+      <w:start w:val="1"/>
+      <w:numFmt w:val="decimal"/>
+      <w:lvlText w:val="%7."/>
+      <w:lvlJc w:val="left"/>
+      <w:pPr>
+        <w:ind w:left="5040" w:hanging="360"/>
+      </w:pPr>
+    </w:lvl>
+    <w:lvl w:ilvl="7" w:tplc="08160019" w:tentative="1">
+      <w:start w:val="1"/>
+      <w:numFmt w:val="lowerLetter"/>
+      <w:lvlText w:val="%8."/>
+      <w:lvlJc w:val="left"/>
+      <w:pPr>
+        <w:ind w:left="5760" w:hanging="360"/>
+      </w:pPr>
+    </w:lvl>
+    <w:lvl w:ilvl="8" w:tplc="0816001B" w:tentative="1">
+      <w:start w:val="1"/>
+      <w:numFmt w:val="lowerRoman"/>
+      <w:lvlText w:val="%9."/>
+      <w:lvlJc w:val="right"/>
+      <w:pPr>
+        <w:ind w:left="6480" w:hanging="180"/>
+      </w:pPr>
+    </w:lvl>
+  </w:abstractNum>
+  <w:abstractNum w:abstractNumId="1" w15:restartNumberingAfterBreak="0">
+    <w:nsid w:val="7B0378B5"/>
+    <w:multiLevelType w:val="hybridMultilevel"/>
+    <w:tmpl w:val="A66C199C"/>
+    <w:lvl w:ilvl="0" w:tplc="0816000F">
+      <w:start w:val="1"/>
+      <w:numFmt w:val="decimal"/>
+      <w:lvlText w:val="%1."/>
+      <w:lvlJc w:val="left"/>
+      <w:pPr>
+        <w:ind w:left="720" w:hanging="360"/>
+      </w:pPr>
+      <w:rPr>
+        <w:rFonts w:hint="default"/>
+      </w:rPr>
+    </w:lvl>
+    <w:lvl w:ilvl="1" w:tplc="08160019" w:tentative="1">
+      <w:start w:val="1"/>
+      <w:numFmt w:val="lowerLetter"/>
+      <w:lvlText w:val="%2."/>
+      <w:lvlJc w:val="left"/>
+      <w:pPr>
+        <w:ind w:left="1440" w:hanging="360"/>
+      </w:pPr>
+    </w:lvl>
+    <w:lvl w:ilvl="2" w:tplc="0816001B" w:tentative="1">
+      <w:start w:val="1"/>
+      <w:numFmt w:val="lowerRoman"/>
+      <w:lvlText w:val="%3."/>
+      <w:lvlJc w:val="right"/>
+      <w:pPr>
+        <w:ind w:left="2160" w:hanging="180"/>
+      </w:pPr>
+    </w:lvl>
+    <w:lvl w:ilvl="3" w:tplc="0816000F" w:tentative="1">
+      <w:start w:val="1"/>
+      <w:numFmt w:val="decimal"/>
+      <w:lvlText w:val="%4."/>
+      <w:lvlJc w:val="left"/>
+      <w:pPr>
+        <w:ind w:left="2880" w:hanging="360"/>
+      </w:pPr>
+    </w:lvl>
+    <w:lvl w:ilvl="4" w:tplc="08160019" w:tentative="1">
+      <w:start w:val="1"/>
+      <w:numFmt w:val="lowerLetter"/>
+      <w:lvlText w:val="%5."/>
+      <w:lvlJc w:val="left"/>
+      <w:pPr>
+        <w:ind w:left="3600" w:hanging="360"/>
+      </w:pPr>
+    </w:lvl>
+    <w:lvl w:ilvl="5" w:tplc="0816001B" w:tentative="1">
+      <w:start w:val="1"/>
+      <w:numFmt w:val="lowerRoman"/>
+      <w:lvlText w:val="%6."/>
+      <w:lvlJc w:val="right"/>
+      <w:pPr>
+        <w:ind w:left="4320" w:hanging="180"/>
+      </w:pPr>
+    </w:lvl>
+    <w:lvl w:ilvl="6" w:tplc="0816000F" w:tentative="1">
+      <w:start w:val="1"/>
+      <w:numFmt w:val="decimal"/>
+      <w:lvlText w:val="%7."/>
+      <w:lvlJc w:val="left"/>
+      <w:pPr>
+        <w:ind w:left="5040" w:hanging="360"/>
+      </w:pPr>
+    </w:lvl>
+    <w:lvl w:ilvl="7" w:tplc="08160019" w:tentative="1">
+      <w:start w:val="1"/>
+      <w:numFmt w:val="lowerLetter"/>
+      <w:lvlText w:val="%8."/>
+      <w:lvlJc w:val="left"/>
+      <w:pPr>
+        <w:ind w:left="5760" w:hanging="360"/>
+      </w:pPr>
+    </w:lvl>
+    <w:lvl w:ilvl="8" w:tplc="0816001B" w:tentative="1">
+      <w:start w:val="1"/>
+      <w:numFmt w:val="lowerRoman"/>
+      <w:lvlText w:val="%9."/>
+      <w:lvlJc w:val="right"/>
+      <w:pPr>
+        <w:ind w:left="6480" w:hanging="180"/>
+      </w:pPr>
+    </w:lvl>
+  </w:abstractNum>
+  <w:num w:numId="1" w16cid:durableId="1572621061">
+    <w:abstractNumId w:val="1"/>
+  </w:num>
+  <w:num w:numId="2" w16cid:durableId="42559799">
+    <w:abstractNumId w:val="0"/>
+  </w:num>
+  <w:num w:numId="3" w16cid:durableId="2044666614">
+    <w:abstractNumId w:val="0"/>
+    <w:lvlOverride w:ilvl="0">
+      <w:startOverride w:val="1"/>
+    </w:lvlOverride>
+  </w:num>
+  <w:num w:numId="4" w16cid:durableId="57019208">
+    <w:abstractNumId w:val="0"/>
+    <w:lvlOverride w:ilvl="0">
+      <w:startOverride w:val="1"/>
+    </w:lvlOverride>
+  </w:num>
+</w:numbering>
+</file>
+
 <file path=word/styles.xml><?xml version="1.0" encoding="utf-8"?>
 <w:styles xmlns:mc="http://schemas.openxmlformats.org/markup-compatibility/2006" xmlns:r="http://schemas.openxmlformats.org/officeDocument/2006/relationships" xmlns:w="http://schemas.openxmlformats.org/wordprocessingml/2006/main" xmlns:w14="http://schemas.microsoft.com/office/word/2010/wordml" xmlns:w15="http://schemas.microsoft.com/office/word/2012/wordml" xmlns:w16cex="http://schemas.microsoft.com/office/word/2018/wordml/cex" xmlns:w16cid="http://schemas.microsoft.com/office/word/2016/wordml/cid" xmlns:w16="http://schemas.microsoft.com/office/word/2018/wordml" xmlns:w16du="http://schemas.microsoft.com/office/word/2023/wordml/word16du" xmlns:w16sdtdh="http://schemas.microsoft.com/office/word/2020/wordml/sdtdatahash" xmlns:w16se="http://schemas.microsoft.com/office/word/2015/wordml/symex" mc:Ignorable="w14 w15 w16se w16cid w16 w16cex w16sdtdh w16du">
   <w:docDefaults>
     <w:rPrDefault>
       <w:rPr>
         <w:rFonts w:asciiTheme="minorHAnsi" w:eastAsiaTheme="minorHAnsi" w:hAnsiTheme="minorHAnsi" w:cstheme="minorBidi"/>
-        <w:kern w:val="2"/>
         <w:sz w:val="22"/>
         <w:szCs w:val="22"/>
-        <w:lang w:val="pt-BR" w:eastAsia="en-US" w:bidi="ar-SA"/>
+        <w:lang w:val="pt-PT" w:eastAsia="en-US" w:bidi="ar-SA"/>
         <w14:ligatures w14:val="standardContextual"/>
       </w:rPr>
     </w:rPrDefault>
@@ -1220,14 +2662,15 @@
   <w:style w:type="paragraph" w:default="1" w:styleId="Normal">
     <w:name w:val="Normal"/>
     <w:qFormat/>
-    <w:rsid w:val="00AE33F1"/>
+    <w:rsid w:val="00CA1EC0"/>
     <w:pPr>
-      <w:spacing w:after="0" w:line="360" w:lineRule="auto"/>
+      <w:spacing w:after="0" w:line="240" w:lineRule="auto"/>
       <w:jc w:val="both"/>
     </w:pPr>
     <w:rPr>
       <w:color w:val="000000" w:themeColor="text1"/>
       <w:sz w:val="24"/>
+      <w:lang w:val="pt-BR"/>
     </w:rPr>
   </w:style>
   <w:style w:type="paragraph" w:styleId="Ttulo1">
@@ -1237,18 +2680,19 @@
     <w:autoRedefine/>
     <w:uiPriority w:val="9"/>
     <w:qFormat/>
-    <w:rsid w:val="00AE33F1"/>
+    <w:rsid w:val="00CA1EC0"/>
     <w:pPr>
       <w:keepNext/>
       <w:keepLines/>
       <w:spacing w:beforeLines="100" w:before="100" w:afterLines="100" w:after="100" w:line="240" w:lineRule="auto"/>
-      <w:jc w:val="center"/>
+      <w:jc w:val="both"/>
       <w:outlineLvl w:val="0"/>
     </w:pPr>
     <w:rPr>
       <w:rFonts w:asciiTheme="majorHAnsi" w:eastAsiaTheme="majorEastAsia" w:hAnsiTheme="majorHAnsi" w:cstheme="majorBidi"/>
+      <w:caps/>
       <w:color w:val="0F4761" w:themeColor="accent1" w:themeShade="BF"/>
-      <w:sz w:val="40"/>
+      <w:sz w:val="24"/>
       <w:szCs w:val="40"/>
     </w:rPr>
   </w:style>
@@ -1260,35 +2704,36 @@
     <w:uiPriority w:val="9"/>
     <w:unhideWhenUsed/>
     <w:qFormat/>
-    <w:rsid w:val="00AE33F1"/>
+    <w:rsid w:val="000E6C56"/>
     <w:pPr>
       <w:keepNext/>
       <w:keepLines/>
-      <w:spacing w:beforeLines="100" w:before="100" w:afterLines="100" w:after="100" w:line="240" w:lineRule="auto"/>
+      <w:spacing w:beforeLines="100" w:before="100" w:after="0" w:line="240" w:lineRule="auto"/>
       <w:jc w:val="both"/>
       <w:outlineLvl w:val="1"/>
     </w:pPr>
     <w:rPr>
       <w:rFonts w:asciiTheme="majorHAnsi" w:eastAsiaTheme="majorEastAsia" w:hAnsiTheme="majorHAnsi" w:cstheme="majorBidi"/>
       <w:color w:val="0F4761" w:themeColor="accent1" w:themeShade="BF"/>
-      <w:sz w:val="32"/>
+      <w:sz w:val="24"/>
       <w:szCs w:val="32"/>
+      <w:lang w:val="pt-BR"/>
     </w:rPr>
   </w:style>
   <w:style w:type="paragraph" w:styleId="Ttulo3">
     <w:name w:val="heading 3"/>
+    <w:basedOn w:val="Normal"/>
     <w:next w:val="Normal"/>
     <w:link w:val="Ttulo3Char"/>
-    <w:autoRedefine/>
     <w:uiPriority w:val="9"/>
+    <w:semiHidden/>
     <w:unhideWhenUsed/>
     <w:qFormat/>
-    <w:rsid w:val="00AE33F1"/>
+    <w:rsid w:val="00CA1EC0"/>
     <w:pPr>
       <w:keepNext/>
       <w:keepLines/>
-      <w:spacing w:beforeLines="100" w:before="100" w:afterLines="100" w:after="100" w:line="240" w:lineRule="auto"/>
-      <w:jc w:val="both"/>
+      <w:spacing w:before="160" w:after="80"/>
       <w:outlineLvl w:val="2"/>
     </w:pPr>
     <w:rPr>
@@ -1307,7 +2752,7 @@
     <w:semiHidden/>
     <w:unhideWhenUsed/>
     <w:qFormat/>
-    <w:rsid w:val="00AE33F1"/>
+    <w:rsid w:val="00CA1EC0"/>
     <w:pPr>
       <w:keepNext/>
       <w:keepLines/>
@@ -1330,7 +2775,7 @@
     <w:semiHidden/>
     <w:unhideWhenUsed/>
     <w:qFormat/>
-    <w:rsid w:val="00AE33F1"/>
+    <w:rsid w:val="00CA1EC0"/>
     <w:pPr>
       <w:keepNext/>
       <w:keepLines/>
@@ -1351,7 +2796,7 @@
     <w:semiHidden/>
     <w:unhideWhenUsed/>
     <w:qFormat/>
-    <w:rsid w:val="00AE33F1"/>
+    <w:rsid w:val="00CA1EC0"/>
     <w:pPr>
       <w:keepNext/>
       <w:keepLines/>
@@ -1374,7 +2819,7 @@
     <w:semiHidden/>
     <w:unhideWhenUsed/>
     <w:qFormat/>
-    <w:rsid w:val="00AE33F1"/>
+    <w:rsid w:val="00CA1EC0"/>
     <w:pPr>
       <w:keepNext/>
       <w:keepLines/>
@@ -1395,7 +2840,7 @@
     <w:semiHidden/>
     <w:unhideWhenUsed/>
     <w:qFormat/>
-    <w:rsid w:val="00AE33F1"/>
+    <w:rsid w:val="00CA1EC0"/>
     <w:pPr>
       <w:keepNext/>
       <w:keepLines/>
@@ -1417,7 +2862,7 @@
     <w:semiHidden/>
     <w:unhideWhenUsed/>
     <w:qFormat/>
-    <w:rsid w:val="00AE33F1"/>
+    <w:rsid w:val="00CA1EC0"/>
     <w:pPr>
       <w:keepNext/>
       <w:keepLines/>
@@ -1460,11 +2905,12 @@
     <w:basedOn w:val="Fontepargpadro"/>
     <w:link w:val="Ttulo1"/>
     <w:uiPriority w:val="9"/>
-    <w:rsid w:val="00AE33F1"/>
+    <w:rsid w:val="00CA1EC0"/>
     <w:rPr>
       <w:rFonts w:asciiTheme="majorHAnsi" w:eastAsiaTheme="majorEastAsia" w:hAnsiTheme="majorHAnsi" w:cstheme="majorBidi"/>
+      <w:caps/>
       <w:color w:val="0F4761" w:themeColor="accent1" w:themeShade="BF"/>
-      <w:sz w:val="40"/>
+      <w:sz w:val="24"/>
       <w:szCs w:val="40"/>
     </w:rPr>
   </w:style>
@@ -1473,12 +2919,13 @@
     <w:basedOn w:val="Fontepargpadro"/>
     <w:link w:val="Ttulo2"/>
     <w:uiPriority w:val="9"/>
-    <w:rsid w:val="00AE33F1"/>
+    <w:rsid w:val="000E6C56"/>
     <w:rPr>
       <w:rFonts w:asciiTheme="majorHAnsi" w:eastAsiaTheme="majorEastAsia" w:hAnsiTheme="majorHAnsi" w:cstheme="majorBidi"/>
       <w:color w:val="0F4761" w:themeColor="accent1" w:themeShade="BF"/>
-      <w:sz w:val="32"/>
+      <w:sz w:val="24"/>
       <w:szCs w:val="32"/>
+      <w:lang w:val="pt-BR"/>
     </w:rPr>
   </w:style>
   <w:style w:type="character" w:customStyle="1" w:styleId="Ttulo3Char">
@@ -1486,7 +2933,8 @@
     <w:basedOn w:val="Fontepargpadro"/>
     <w:link w:val="Ttulo3"/>
     <w:uiPriority w:val="9"/>
-    <w:rsid w:val="00AE33F1"/>
+    <w:semiHidden/>
+    <w:rsid w:val="00CA1EC0"/>
     <w:rPr>
       <w:rFonts w:eastAsiaTheme="majorEastAsia" w:cstheme="majorBidi"/>
       <w:color w:val="0F4761" w:themeColor="accent1" w:themeShade="BF"/>
@@ -1500,7 +2948,7 @@
     <w:link w:val="Ttulo4"/>
     <w:uiPriority w:val="9"/>
     <w:semiHidden/>
-    <w:rsid w:val="00AE33F1"/>
+    <w:rsid w:val="00CA1EC0"/>
     <w:rPr>
       <w:rFonts w:eastAsiaTheme="majorEastAsia" w:cstheme="majorBidi"/>
       <w:i/>
@@ -1514,7 +2962,7 @@
     <w:link w:val="Ttulo5"/>
     <w:uiPriority w:val="9"/>
     <w:semiHidden/>
-    <w:rsid w:val="00AE33F1"/>
+    <w:rsid w:val="00CA1EC0"/>
     <w:rPr>
       <w:rFonts w:eastAsiaTheme="majorEastAsia" w:cstheme="majorBidi"/>
       <w:color w:val="0F4761" w:themeColor="accent1" w:themeShade="BF"/>
@@ -1526,7 +2974,7 @@
     <w:link w:val="Ttulo6"/>
     <w:uiPriority w:val="9"/>
     <w:semiHidden/>
-    <w:rsid w:val="00AE33F1"/>
+    <w:rsid w:val="00CA1EC0"/>
     <w:rPr>
       <w:rFonts w:eastAsiaTheme="majorEastAsia" w:cstheme="majorBidi"/>
       <w:i/>
@@ -1540,7 +2988,7 @@
     <w:link w:val="Ttulo7"/>
     <w:uiPriority w:val="9"/>
     <w:semiHidden/>
-    <w:rsid w:val="00AE33F1"/>
+    <w:rsid w:val="00CA1EC0"/>
     <w:rPr>
       <w:rFonts w:eastAsiaTheme="majorEastAsia" w:cstheme="majorBidi"/>
       <w:color w:val="595959" w:themeColor="text1" w:themeTint="A6"/>
@@ -1552,7 +3000,7 @@
     <w:link w:val="Ttulo8"/>
     <w:uiPriority w:val="9"/>
     <w:semiHidden/>
-    <w:rsid w:val="00AE33F1"/>
+    <w:rsid w:val="00CA1EC0"/>
     <w:rPr>
       <w:rFonts w:eastAsiaTheme="majorEastAsia" w:cstheme="majorBidi"/>
       <w:i/>
@@ -1566,7 +3014,7 @@
     <w:link w:val="Ttulo9"/>
     <w:uiPriority w:val="9"/>
     <w:semiHidden/>
-    <w:rsid w:val="00AE33F1"/>
+    <w:rsid w:val="00CA1EC0"/>
     <w:rPr>
       <w:rFonts w:eastAsiaTheme="majorEastAsia" w:cstheme="majorBidi"/>
       <w:color w:val="272727" w:themeColor="text1" w:themeTint="D8"/>
@@ -1574,21 +3022,24 @@
   </w:style>
   <w:style w:type="paragraph" w:styleId="Ttulo">
     <w:name w:val="Title"/>
-    <w:basedOn w:val="Normal"/>
     <w:next w:val="Normal"/>
     <w:link w:val="TtuloChar"/>
+    <w:autoRedefine/>
     <w:uiPriority w:val="10"/>
     <w:qFormat/>
-    <w:rsid w:val="00AE33F1"/>
+    <w:rsid w:val="00CA1EC0"/>
     <w:pPr>
-      <w:spacing w:after="80" w:line="240" w:lineRule="auto"/>
+      <w:spacing w:beforeLines="100" w:before="240" w:afterLines="100" w:after="240" w:line="240" w:lineRule="auto"/>
       <w:contextualSpacing/>
+      <w:jc w:val="center"/>
     </w:pPr>
     <w:rPr>
       <w:rFonts w:asciiTheme="majorHAnsi" w:eastAsiaTheme="majorEastAsia" w:hAnsiTheme="majorHAnsi" w:cstheme="majorBidi"/>
+      <w:caps/>
+      <w:color w:val="000000" w:themeColor="text1"/>
       <w:spacing w:val="-10"/>
       <w:kern w:val="28"/>
-      <w:sz w:val="56"/>
+      <w:sz w:val="24"/>
       <w:szCs w:val="56"/>
     </w:rPr>
   </w:style>
@@ -1597,12 +3048,14 @@
     <w:basedOn w:val="Fontepargpadro"/>
     <w:link w:val="Ttulo"/>
     <w:uiPriority w:val="10"/>
-    <w:rsid w:val="00AE33F1"/>
+    <w:rsid w:val="00CA1EC0"/>
     <w:rPr>
       <w:rFonts w:asciiTheme="majorHAnsi" w:eastAsiaTheme="majorEastAsia" w:hAnsiTheme="majorHAnsi" w:cstheme="majorBidi"/>
+      <w:caps/>
+      <w:color w:val="000000" w:themeColor="text1"/>
       <w:spacing w:val="-10"/>
       <w:kern w:val="28"/>
-      <w:sz w:val="56"/>
+      <w:sz w:val="24"/>
       <w:szCs w:val="56"/>
     </w:rPr>
   </w:style>
@@ -1613,7 +3066,7 @@
     <w:link w:val="SubttuloChar"/>
     <w:uiPriority w:val="11"/>
     <w:qFormat/>
-    <w:rsid w:val="00AE33F1"/>
+    <w:rsid w:val="00CA1EC0"/>
     <w:pPr>
       <w:numPr>
         <w:ilvl w:val="1"/>
@@ -1632,7 +3085,7 @@
     <w:basedOn w:val="Fontepargpadro"/>
     <w:link w:val="Subttulo"/>
     <w:uiPriority w:val="11"/>
-    <w:rsid w:val="00AE33F1"/>
+    <w:rsid w:val="00CA1EC0"/>
     <w:rPr>
       <w:rFonts w:eastAsiaTheme="majorEastAsia" w:cstheme="majorBidi"/>
       <w:color w:val="595959" w:themeColor="text1" w:themeTint="A6"/>
@@ -1648,7 +3101,7 @@
     <w:link w:val="CitaoChar"/>
     <w:uiPriority w:val="29"/>
     <w:qFormat/>
-    <w:rsid w:val="00AE33F1"/>
+    <w:rsid w:val="00CA1EC0"/>
     <w:pPr>
       <w:spacing w:before="160"/>
       <w:jc w:val="center"/>
@@ -1664,7 +3117,7 @@
     <w:basedOn w:val="Fontepargpadro"/>
     <w:link w:val="Citao"/>
     <w:uiPriority w:val="29"/>
-    <w:rsid w:val="00AE33F1"/>
+    <w:rsid w:val="00CA1EC0"/>
     <w:rPr>
       <w:i/>
       <w:iCs/>
@@ -1676,7 +3129,7 @@
     <w:basedOn w:val="Normal"/>
     <w:uiPriority w:val="34"/>
     <w:qFormat/>
-    <w:rsid w:val="00AE33F1"/>
+    <w:rsid w:val="00CA1EC0"/>
     <w:pPr>
       <w:ind w:left="720"/>
       <w:contextualSpacing/>
@@ -1687,7 +3140,7 @@
     <w:basedOn w:val="Fontepargpadro"/>
     <w:uiPriority w:val="21"/>
     <w:qFormat/>
-    <w:rsid w:val="00AE33F1"/>
+    <w:rsid w:val="00CA1EC0"/>
     <w:rPr>
       <w:i/>
       <w:iCs/>
@@ -1701,7 +3154,7 @@
     <w:link w:val="CitaoIntensaChar"/>
     <w:uiPriority w:val="30"/>
     <w:qFormat/>
-    <w:rsid w:val="00AE33F1"/>
+    <w:rsid w:val="00CA1EC0"/>
     <w:pPr>
       <w:pBdr>
         <w:top w:val="single" w:sz="4" w:space="10" w:color="0F4761" w:themeColor="accent1" w:themeShade="BF"/>
@@ -1722,7 +3175,7 @@
     <w:basedOn w:val="Fontepargpadro"/>
     <w:link w:val="CitaoIntensa"/>
     <w:uiPriority w:val="30"/>
-    <w:rsid w:val="00AE33F1"/>
+    <w:rsid w:val="00CA1EC0"/>
     <w:rPr>
       <w:i/>
       <w:iCs/>
@@ -1734,13 +3187,31 @@
     <w:basedOn w:val="Fontepargpadro"/>
     <w:uiPriority w:val="32"/>
     <w:qFormat/>
-    <w:rsid w:val="00AE33F1"/>
+    <w:rsid w:val="00CA1EC0"/>
     <w:rPr>
       <w:b/>
       <w:bCs/>
       <w:smallCaps/>
       <w:color w:val="0F4761" w:themeColor="accent1" w:themeShade="BF"/>
       <w:spacing w:val="5"/>
+    </w:rPr>
+  </w:style>
+  <w:style w:type="paragraph" w:customStyle="1" w:styleId="Alnea">
+    <w:name w:val="Alínea"/>
+    <w:autoRedefine/>
+    <w:qFormat/>
+    <w:rsid w:val="009C029A"/>
+    <w:pPr>
+      <w:numPr>
+        <w:numId w:val="2"/>
+      </w:numPr>
+      <w:spacing w:after="0" w:line="240" w:lineRule="auto"/>
+      <w:jc w:val="both"/>
+    </w:pPr>
+    <w:rPr>
+      <w:color w:val="000000" w:themeColor="text1"/>
+      <w:sz w:val="24"/>
+      <w:lang w:val="pt-BR"/>
     </w:rPr>
   </w:style>
 </w:styles>
@@ -1844,7 +3315,7 @@
         <a:latin typeface="Aptos" panose="02110004020202020204"/>
         <a:ea typeface=""/>
         <a:cs typeface=""/>
-        <a:font script="Jpan" typeface="游ゴシック"/>
+        <a:font script="Jpan" typeface="游明朝"/>
         <a:font script="Hang" typeface="맑은 고딕"/>
         <a:font script="Hans" typeface="等线"/>
         <a:font script="Hant" typeface="新細明體"/>
@@ -2035,7 +3506,7 @@
   <a:extraClrSchemeLst/>
   <a:extLst>
     <a:ext uri="{05A4C25C-085E-4340-85A3-A5531E510DB2}">
-      <thm15:themeFamily xmlns:thm15="http://schemas.microsoft.com/office/thememl/2012/main" name="Office Theme" id="{62F939B6-93AF-4DB8-9C6B-D6C7DFDC589F}" vid="{4A3C46E8-61CC-4603-A589-7422A47A8E4A}"/>
+      <thm15:themeFamily xmlns:thm15="http://schemas.microsoft.com/office/thememl/2012/main" name="Office Theme" id="{2E142A2C-CD16-42D6-873A-C26D2A0506FA}" vid="{1BDDFF52-6CD6-40A5-AB3C-68EB2F1E4D0A}"/>
     </a:ext>
   </a:extLst>
 </a:theme>

</xml_diff>